<commit_message>
Doku Update (incl. Use Case)
</commit_message>
<xml_diff>
--- a/Doku/Ergebniss Protokolle.docx
+++ b/Doku/Ergebniss Protokolle.docx
@@ -29,6 +29,7 @@
             <w:rPr>
               <w:rStyle w:val="Fett"/>
               <w:noProof/>
+              <w:lang w:eastAsia="de-DE"/>
             </w:rPr>
             <mc:AlternateContent>
               <mc:Choice Requires="wps">
@@ -156,15 +157,7 @@
                                   <w:tab/>
                                 </w:r>
                                 <w:r>
-                                  <w:t xml:space="preserve">Fertigstellung der </w:t>
-                                </w:r>
-                                <w:proofErr w:type="spellStart"/>
-                                <w:r>
-                                  <w:t>GUI</w:t>
-                                </w:r>
-                                <w:proofErr w:type="spellEnd"/>
-                                <w:r>
-                                  <w:t xml:space="preserve"> sowie der Klasse CSV </w:t>
+                                  <w:t xml:space="preserve">Fertigstellung der GUI sowie der Klasse CSV </w:t>
                                 </w:r>
                                 <w:proofErr w:type="spellStart"/>
                                 <w:r>
@@ -182,13 +175,8 @@
                                 </w:r>
                                 <w:r>
                                   <w:tab/>
-                                  <w:t xml:space="preserve">Verbinden der Logik mit der </w:t>
+                                  <w:t>Verbinden der Logik mit der GUI</w:t>
                                 </w:r>
-                                <w:proofErr w:type="spellStart"/>
-                                <w:r>
-                                  <w:t>GUI</w:t>
-                                </w:r>
-                                <w:proofErr w:type="spellEnd"/>
                               </w:p>
                               <w:p/>
                               <w:p/>
@@ -345,6 +333,7 @@
           <w:r>
             <w:rPr>
               <w:noProof/>
+              <w:lang w:eastAsia="de-DE"/>
             </w:rPr>
             <mc:AlternateContent>
               <mc:Choice Requires="wps">
@@ -419,6 +408,7 @@
                                     <w:dataBinding w:prefixMappings="xmlns:ns0='http://purl.org/dc/elements/1.1/' xmlns:ns1='http://schemas.openxmlformats.org/package/2006/metadata/core-properties' " w:xpath="/ns1:coreProperties[1]/ns0:title[1]" w:storeItemID="{6C3C8BC8-F283-45AE-878A-BAB7291924A1}"/>
                                     <w:text/>
                                   </w:sdtPr>
+                                  <w:sdtEndPr/>
                                   <w:sdtContent>
                                     <w:r>
                                       <w:rPr>
@@ -445,6 +435,7 @@
                                   <w:dataBinding w:prefixMappings="xmlns:ns0='http://purl.org/dc/elements/1.1/' xmlns:ns1='http://schemas.openxmlformats.org/package/2006/metadata/core-properties' " w:xpath="/ns1:coreProperties[1]/ns0:subject[1]" w:storeItemID="{6C3C8BC8-F283-45AE-878A-BAB7291924A1}"/>
                                   <w:text/>
                                 </w:sdtPr>
+                                <w:sdtEndPr/>
                                 <w:sdtContent>
                                   <w:p>
                                     <w:pPr>
@@ -487,47 +478,7 @@
                                     <w:sz w:val="24"/>
                                     <w:szCs w:val="24"/>
                                   </w:rPr>
-                                  <w:t xml:space="preserve">Brian </w:t>
-                                </w:r>
-                                <w:proofErr w:type="spellStart"/>
-                                <w:r>
-                                  <w:rPr>
-                                    <w:caps/>
-                                    <w:color w:val="4472C4" w:themeColor="accent5"/>
-                                    <w:sz w:val="24"/>
-                                    <w:szCs w:val="24"/>
-                                  </w:rPr>
-                                  <w:t>Koduan</w:t>
-                                </w:r>
-                                <w:proofErr w:type="spellEnd"/>
-                                <w:r>
-                                  <w:rPr>
-                                    <w:caps/>
-                                    <w:color w:val="4472C4" w:themeColor="accent5"/>
-                                    <w:sz w:val="24"/>
-                                    <w:szCs w:val="24"/>
-                                  </w:rPr>
-                                  <w:t xml:space="preserve">, davis </w:t>
-                                </w:r>
-                                <w:proofErr w:type="spellStart"/>
-                                <w:r>
-                                  <w:rPr>
-                                    <w:caps/>
-                                    <w:color w:val="4472C4" w:themeColor="accent5"/>
-                                    <w:sz w:val="24"/>
-                                    <w:szCs w:val="24"/>
-                                  </w:rPr>
-                                  <w:t>fröse</w:t>
-                                </w:r>
-                                <w:proofErr w:type="spellEnd"/>
-                                <w:r>
-                                  <w:rPr>
-                                    <w:caps/>
-                                    <w:color w:val="4472C4" w:themeColor="accent5"/>
-                                    <w:sz w:val="24"/>
-                                    <w:szCs w:val="24"/>
-                                  </w:rPr>
-                                  <w:t>, marco d‘addona</w:t>
+                                  <w:t>Brian Koduan, davis fröse, marco d‘addona</w:t>
                                 </w:r>
                               </w:p>
                             </w:txbxContent>
@@ -704,8 +655,6 @@
             <w:br w:type="page"/>
           </w:r>
         </w:p>
-        <w:bookmarkStart w:id="0" w:name="_GoBack" w:displacedByCustomXml="next"/>
-        <w:bookmarkEnd w:id="0" w:displacedByCustomXml="next"/>
       </w:sdtContent>
     </w:sdt>
     <w:p>
@@ -849,15 +798,7 @@
         </w:numPr>
       </w:pPr>
       <w:r>
-        <w:t>Erstellung des grafischen User Interfaces (</w:t>
-      </w:r>
-      <w:proofErr w:type="spellStart"/>
-      <w:r>
-        <w:t>GUI</w:t>
-      </w:r>
-      <w:proofErr w:type="spellEnd"/>
-      <w:r>
-        <w:t>)</w:t>
+        <w:t>Erstellung des grafischen User Interfaces (GUI)</w:t>
       </w:r>
     </w:p>
     <w:p>
@@ -877,15 +818,7 @@
       </w:r>
       <w:proofErr w:type="spellEnd"/>
       <w:r>
-        <w:t xml:space="preserve"> zum Auslesen und Schreiben (befüllen) einer </w:t>
-      </w:r>
-      <w:proofErr w:type="spellStart"/>
-      <w:r>
-        <w:t>JSON</w:t>
-      </w:r>
-      <w:proofErr w:type="spellEnd"/>
-      <w:r>
-        <w:t xml:space="preserve"> Datei.</w:t>
+        <w:t xml:space="preserve"> zum Auslesen und Schreiben (befüllen) einer JSON Datei.</w:t>
       </w:r>
     </w:p>
     <w:p>
@@ -897,15 +830,7 @@
         </w:numPr>
       </w:pPr>
       <w:r>
-        <w:t xml:space="preserve">Logik mit der </w:t>
-      </w:r>
-      <w:proofErr w:type="spellStart"/>
-      <w:r>
-        <w:t>GUI</w:t>
-      </w:r>
-      <w:proofErr w:type="spellEnd"/>
-      <w:r>
-        <w:t xml:space="preserve"> verbinden.</w:t>
+        <w:t>Logik mit der GUI verbinden.</w:t>
       </w:r>
     </w:p>
     <w:p/>
@@ -975,15 +900,7 @@
     <w:p/>
     <w:p>
       <w:r>
-        <w:t xml:space="preserve">Wir haben erfahren, dass der </w:t>
-      </w:r>
-      <w:proofErr w:type="spellStart"/>
-      <w:r>
-        <w:t>JSON</w:t>
-      </w:r>
-      <w:proofErr w:type="spellEnd"/>
-      <w:r>
-        <w:t xml:space="preserve"> Dateiformat nun noch nicht für den Austausch von Daten zwischen den Computersystemen verwendet werden soll. </w:t>
+        <w:t xml:space="preserve">Wir haben erfahren, dass der JSON Dateiformat nun noch nicht für den Austausch von Daten zwischen den Computersystemen verwendet werden soll. </w:t>
       </w:r>
     </w:p>
     <w:p>
@@ -1071,15 +988,7 @@
         </w:numPr>
       </w:pPr>
       <w:r>
-        <w:t>Erstellung des grafischen User Interfaces (</w:t>
-      </w:r>
-      <w:proofErr w:type="spellStart"/>
-      <w:r>
-        <w:t>GUI</w:t>
-      </w:r>
-      <w:proofErr w:type="spellEnd"/>
-      <w:r>
-        <w:t>)</w:t>
+        <w:t>Erstellung des grafischen User Interfaces (GUI)</w:t>
       </w:r>
     </w:p>
     <w:p>
@@ -1095,20 +1004,11 @@
       </w:r>
       <w:proofErr w:type="spellStart"/>
       <w:r>
-        <w:t>CSV</w:t>
-      </w:r>
-      <w:r>
-        <w:t>ReadWrite</w:t>
+        <w:t>CSVReadWrite</w:t>
       </w:r>
       <w:proofErr w:type="spellEnd"/>
       <w:r>
-        <w:t xml:space="preserve"> zum Auslesen und Schreiben (befüllen) einer </w:t>
-      </w:r>
-      <w:r>
-        <w:t>CSV</w:t>
-      </w:r>
-      <w:r>
-        <w:t xml:space="preserve"> Datei.</w:t>
+        <w:t xml:space="preserve"> zum Auslesen und Schreiben (befüllen) einer CSV Datei.</w:t>
       </w:r>
     </w:p>
     <w:p>
@@ -1120,15 +1020,7 @@
         </w:numPr>
       </w:pPr>
       <w:r>
-        <w:t xml:space="preserve">Logik mit der </w:t>
-      </w:r>
-      <w:proofErr w:type="spellStart"/>
-      <w:r>
-        <w:t>GUI</w:t>
-      </w:r>
-      <w:proofErr w:type="spellEnd"/>
-      <w:r>
-        <w:t xml:space="preserve"> verbinden.</w:t>
+        <w:t>Logik mit der GUI verbinden.</w:t>
       </w:r>
     </w:p>
     <w:p/>
@@ -1154,26 +1046,74 @@
     <w:p/>
     <w:p>
       <w:r>
-        <w:t xml:space="preserve">„Fertigstellung der </w:t>
+        <w:t>„Fertigstellung der GUI</w:t>
+      </w:r>
+      <w:r>
+        <w:t xml:space="preserve"> sowie der Klasse </w:t>
       </w:r>
       <w:proofErr w:type="spellStart"/>
       <w:r>
-        <w:t>GUI</w:t>
+        <w:t>CSV</w:t>
+      </w:r>
+      <w:r>
+        <w:t>ReadWrite</w:t>
       </w:r>
       <w:proofErr w:type="spellEnd"/>
       <w:r>
-        <w:t xml:space="preserve"> sowie der Klasse </w:t>
+        <w:t>“</w:t>
+      </w:r>
+    </w:p>
+    <w:p/>
+    <w:p>
+      <w:pPr>
+        <w:rPr>
+          <w:u w:val="single"/>
+        </w:rPr>
+      </w:pPr>
+      <w:r>
+        <w:rPr>
+          <w:u w:val="single"/>
+        </w:rPr>
+        <w:t>Aktueller Stand:</w:t>
+      </w:r>
+    </w:p>
+    <w:p/>
+    <w:p>
+      <w:r>
+        <w:t>Die GUI wurde fertiggestellt sowie die</w:t>
+      </w:r>
+      <w:r>
+        <w:t xml:space="preserve"> benötigten</w:t>
+      </w:r>
+      <w:r>
+        <w:t xml:space="preserve"> Methoden der Klasse </w:t>
       </w:r>
       <w:proofErr w:type="spellStart"/>
       <w:r>
-        <w:t>CSV</w:t>
-      </w:r>
-      <w:r>
-        <w:t>ReadWrite</w:t>
+        <w:t>CSVReadWrite</w:t>
       </w:r>
       <w:proofErr w:type="spellEnd"/>
       <w:r>
-        <w:t>“</w:t>
+        <w:t xml:space="preserve"> implementiert.</w:t>
+      </w:r>
+    </w:p>
+    <w:p>
+      <w:r>
+        <w:t>Somit ist es nun möglich, dass durch entsprechende Methodenaufrufe CSV Dateien generiert werden aus einer Liste (</w:t>
+      </w:r>
+      <w:proofErr w:type="spellStart"/>
+      <w:r>
+        <w:t>ArrayList</w:t>
+      </w:r>
+      <w:proofErr w:type="spellEnd"/>
+      <w:r>
+        <w:t>) von Komponenten.</w:t>
+      </w:r>
+    </w:p>
+    <w:p/>
+    <w:p>
+      <w:r>
+        <w:t>Ebenso wurde die GUI fertiggestellt.</w:t>
       </w:r>
     </w:p>
     <w:p/>
@@ -1187,131 +1127,85 @@
         <w:rPr>
           <w:u w:val="single"/>
         </w:rPr>
-        <w:t>Aktueller Stand:</w:t>
-      </w:r>
-    </w:p>
-    <w:p/>
-    <w:p>
-      <w:r>
-        <w:t xml:space="preserve">Die </w:t>
+        <w:t>Testfälle:</w:t>
+      </w:r>
+    </w:p>
+    <w:p>
+      <w:pPr>
+        <w:rPr>
+          <w:u w:val="single"/>
+        </w:rPr>
+      </w:pPr>
+    </w:p>
+    <w:p>
+      <w:r>
+        <w:t xml:space="preserve">Den entsprechenden Methoden zum Generieren von CSV Dateien wurde entsprechenden </w:t>
       </w:r>
       <w:proofErr w:type="spellStart"/>
       <w:r>
-        <w:t>GUI</w:t>
+        <w:t>ArrayListen</w:t>
       </w:r>
       <w:proofErr w:type="spellEnd"/>
       <w:r>
-        <w:t xml:space="preserve"> wurde fertiggestellt sowie die Methoden der Klasse </w:t>
+        <w:t xml:space="preserve"> mit Objekten von Komponenten und Gebäuden übergeben. Aus diesen Listen wurden erfolgreich CSV Dateien generiert.</w:t>
+      </w:r>
+    </w:p>
+    <w:p/>
+    <w:p>
+      <w:pPr>
+        <w:rPr>
+          <w:u w:val="single"/>
+        </w:rPr>
+      </w:pPr>
+      <w:r>
+        <w:rPr>
+          <w:u w:val="single"/>
+        </w:rPr>
+        <w:t>Probleme:</w:t>
+      </w:r>
+    </w:p>
+    <w:p>
+      <w:r>
+        <w:t>Leider hatten wir vergessen, die Klasse „</w:t>
       </w:r>
       <w:proofErr w:type="spellStart"/>
       <w:r>
-        <w:t>CSVReadWrite</w:t>
+        <w:t>JSONReadWrite</w:t>
       </w:r>
       <w:proofErr w:type="spellEnd"/>
       <w:r>
-        <w:t xml:space="preserve"> implementiert.</w:t>
-      </w:r>
-    </w:p>
-    <w:p>
-      <w:r>
-        <w:t xml:space="preserve">Man kann nun CSV Dateien erstellen mit </w:t>
+        <w:t xml:space="preserve">“ </w:t>
+      </w:r>
+      <w:r>
+        <w:t xml:space="preserve">(die nicht mehr benötigt war) </w:t>
+      </w:r>
+      <w:r>
+        <w:t xml:space="preserve">zu </w:t>
+      </w:r>
+      <w:r>
+        <w:t xml:space="preserve">löschen, welche eine </w:t>
       </w:r>
       <w:proofErr w:type="spellStart"/>
       <w:r>
-        <w:t>hard-gecodeten</w:t>
+        <w:t>Bilbiothek</w:t>
       </w:r>
       <w:proofErr w:type="spellEnd"/>
       <w:r>
-        <w:t xml:space="preserve"> Strings.</w:t>
-      </w:r>
-    </w:p>
-    <w:p>
-      <w:r>
-        <w:t xml:space="preserve">Ebenso wurde die </w:t>
-      </w:r>
-      <w:proofErr w:type="spellStart"/>
-      <w:r>
-        <w:t>GUI</w:t>
-      </w:r>
-      <w:proofErr w:type="spellEnd"/>
-      <w:r>
-        <w:t xml:space="preserve"> fertiggestellt.</w:t>
-      </w:r>
-    </w:p>
-    <w:p/>
-    <w:p/>
-    <w:p>
-      <w:pPr>
-        <w:rPr>
-          <w:u w:val="single"/>
-        </w:rPr>
-      </w:pPr>
-      <w:r>
-        <w:rPr>
-          <w:u w:val="single"/>
-        </w:rPr>
-        <w:t>Testfälle:</w:t>
-      </w:r>
-    </w:p>
-    <w:p/>
-    <w:p>
-      <w:r>
-        <w:t xml:space="preserve">Es wurde erfolgreich eine CSV Datei generiert mit </w:t>
-      </w:r>
-      <w:proofErr w:type="spellStart"/>
-      <w:r>
-        <w:t>hard-gecodeten</w:t>
-      </w:r>
-      <w:proofErr w:type="spellEnd"/>
-      <w:r>
-        <w:t xml:space="preserve"> Strings. </w:t>
-      </w:r>
-    </w:p>
-    <w:p/>
-    <w:p>
-      <w:pPr>
-        <w:rPr>
-          <w:u w:val="single"/>
-        </w:rPr>
-      </w:pPr>
-      <w:r>
-        <w:rPr>
-          <w:u w:val="single"/>
-        </w:rPr>
-        <w:t>Probleme:</w:t>
-      </w:r>
-    </w:p>
-    <w:p/>
-    <w:p>
-      <w:r>
-        <w:t>Leider hatten wir vergessen, die Klasse „</w:t>
-      </w:r>
-      <w:proofErr w:type="spellStart"/>
-      <w:r>
-        <w:t>JSONReadWrite</w:t>
-      </w:r>
-      <w:proofErr w:type="spellEnd"/>
-      <w:r>
-        <w:t xml:space="preserve">“ zu löschen, welche eine </w:t>
-      </w:r>
-      <w:proofErr w:type="spellStart"/>
-      <w:r>
-        <w:t>Bilbiothek</w:t>
-      </w:r>
-      <w:proofErr w:type="spellEnd"/>
-      <w:r>
-        <w:t xml:space="preserve"> benötigt welche nicht mehr installiert war.</w:t>
-      </w:r>
-    </w:p>
-    <w:p>
-      <w:r>
-        <w:t>Es hat uns viel Zeit gekostet, bis wir das Problem gelöst hatten.</w:t>
-      </w:r>
-    </w:p>
-    <w:p/>
-    <w:p/>
-    <w:p/>
-    <w:p/>
+        <w:t>, die bereits entfernt wurde.</w:t>
+      </w:r>
+    </w:p>
+    <w:p>
+      <w:r>
+        <w:t>Aufgrund dessen konnte das Programm nicht richtig kompilieren.</w:t>
+      </w:r>
+    </w:p>
+    <w:p/>
+    <w:p/>
+    <w:p/>
+    <w:p>
+      <w:bookmarkStart w:id="0" w:name="_GoBack"/>
+      <w:bookmarkEnd w:id="0"/>
+    </w:p>
     <w:sectPr>
       <w:pgSz w:w="11906" w:h="16838"/>
       <w:pgMar w:top="1417" w:right="1417" w:bottom="1134" w:left="1417" w:header="708" w:footer="708" w:gutter="0"/>

</xml_diff>

<commit_message>
Doku Update (u.a. Testfälle)
</commit_message>
<xml_diff>
--- a/Doku/Ergebniss Protokolle.docx
+++ b/Doku/Ergebniss Protokolle.docx
@@ -157,9 +157,15 @@
                                   <w:tab/>
                                 </w:r>
                                 <w:r>
-                                  <w:t xml:space="preserve">Fertigstellung der GUI sowie der Klasse CSV </w:t>
+                                  <w:t>Fertigstellu</w:t>
+                                </w:r>
+                                <w:r>
+                                  <w:t xml:space="preserve">ng der GUI sowie der Klasse </w:t>
                                 </w:r>
                                 <w:proofErr w:type="spellStart"/>
+                                <w:r>
+                                  <w:t>CSV</w:t>
+                                </w:r>
                                 <w:r>
                                   <w:t>ReadWrite</w:t>
                                 </w:r>
@@ -286,17 +292,15 @@
                             <w:tab/>
                           </w:r>
                           <w:r>
-                            <w:t xml:space="preserve">Fertigstellung der </w:t>
+                            <w:t>Fertigstellu</w:t>
+                          </w:r>
+                          <w:r>
+                            <w:t xml:space="preserve">ng der GUI sowie der Klasse </w:t>
                           </w:r>
                           <w:proofErr w:type="spellStart"/>
                           <w:r>
-                            <w:t>GUI</w:t>
+                            <w:t>CSV</w:t>
                           </w:r>
-                          <w:proofErr w:type="spellEnd"/>
-                          <w:r>
-                            <w:t xml:space="preserve"> sowie der Klasse CSV </w:t>
-                          </w:r>
-                          <w:proofErr w:type="spellStart"/>
                           <w:r>
                             <w:t>ReadWrite</w:t>
                           </w:r>
@@ -312,13 +316,8 @@
                           </w:r>
                           <w:r>
                             <w:tab/>
-                            <w:t xml:space="preserve">Verbinden der Logik mit der </w:t>
+                            <w:t>Verbinden der Logik mit der GUI</w:t>
                           </w:r>
-                          <w:proofErr w:type="spellStart"/>
-                          <w:r>
-                            <w:t>GUI</w:t>
-                          </w:r>
-                          <w:proofErr w:type="spellEnd"/>
                         </w:p>
                         <w:p/>
                         <w:p/>
@@ -478,7 +477,84 @@
                                     <w:sz w:val="24"/>
                                     <w:szCs w:val="24"/>
                                   </w:rPr>
-                                  <w:t>Brian Koduan, davis fröse, marco d‘addona</w:t>
+                                  <w:t>Brian Ko</w:t>
+                                </w:r>
+                                <w:r>
+                                  <w:rPr>
+                                    <w:caps/>
+                                    <w:color w:val="4472C4" w:themeColor="accent5"/>
+                                    <w:sz w:val="24"/>
+                                    <w:szCs w:val="24"/>
+                                  </w:rPr>
+                                  <w:t>r</w:t>
+                                </w:r>
+                                <w:r>
+                                  <w:rPr>
+                                    <w:caps/>
+                                    <w:color w:val="4472C4" w:themeColor="accent5"/>
+                                    <w:sz w:val="24"/>
+                                    <w:szCs w:val="24"/>
+                                  </w:rPr>
+                                  <w:t xml:space="preserve">duan, davis </w:t>
+                                </w:r>
+                                <w:proofErr w:type="spellStart"/>
+                                <w:r>
+                                  <w:rPr>
+                                    <w:caps/>
+                                    <w:color w:val="4472C4" w:themeColor="accent5"/>
+                                    <w:sz w:val="24"/>
+                                    <w:szCs w:val="24"/>
+                                  </w:rPr>
+                                  <w:t>fröse</w:t>
+                                </w:r>
+                                <w:proofErr w:type="spellEnd"/>
+                                <w:r>
+                                  <w:rPr>
+                                    <w:caps/>
+                                    <w:color w:val="4472C4" w:themeColor="accent5"/>
+                                    <w:sz w:val="24"/>
+                                    <w:szCs w:val="24"/>
+                                  </w:rPr>
+                                  <w:t>, marco d</w:t>
+                                </w:r>
+                                <w:r>
+                                  <w:rPr>
+                                    <w:caps/>
+                                    <w:color w:val="4472C4" w:themeColor="accent5"/>
+                                    <w:sz w:val="24"/>
+                                    <w:szCs w:val="24"/>
+                                  </w:rPr>
+                                  <w:t>’</w:t>
+                                </w:r>
+                                <w:r>
+                                  <w:rPr>
+                                    <w:caps/>
+                                    <w:color w:val="4472C4" w:themeColor="accent5"/>
+                                    <w:sz w:val="24"/>
+                                    <w:szCs w:val="24"/>
+                                  </w:rPr>
+                                  <w:t>addona</w:t>
+                                </w:r>
+                              </w:p>
+                              <w:p>
+                                <w:pPr>
+                                  <w:pStyle w:val="KeinLeerraum"/>
+                                  <w:spacing w:before="80" w:after="40"/>
+                                  <w:rPr>
+                                    <w:caps/>
+                                    <w:color w:val="4472C4" w:themeColor="accent5"/>
+                                    <w:sz w:val="24"/>
+                                    <w:szCs w:val="24"/>
+                                  </w:rPr>
+                                </w:pPr>
+                                <w:r>
+                                  <w:rPr>
+                                    <w:caps/>
+                                    <w:color w:val="4472C4" w:themeColor="accent5"/>
+                                    <w:sz w:val="24"/>
+                                    <w:szCs w:val="24"/>
+                                  </w:rPr>
+                                  <w:t>11IT1B</w:t>
                                 </w:r>
                               </w:p>
                             </w:txbxContent>
@@ -529,6 +605,7 @@
                               <w:dataBinding w:prefixMappings="xmlns:ns0='http://purl.org/dc/elements/1.1/' xmlns:ns1='http://schemas.openxmlformats.org/package/2006/metadata/core-properties' " w:xpath="/ns1:coreProperties[1]/ns0:title[1]" w:storeItemID="{6C3C8BC8-F283-45AE-878A-BAB7291924A1}"/>
                               <w:text/>
                             </w:sdtPr>
+                            <w:sdtEndPr/>
                             <w:sdtContent>
                               <w:r>
                                 <w:rPr>
@@ -555,6 +632,7 @@
                             <w:dataBinding w:prefixMappings="xmlns:ns0='http://purl.org/dc/elements/1.1/' xmlns:ns1='http://schemas.openxmlformats.org/package/2006/metadata/core-properties' " w:xpath="/ns1:coreProperties[1]/ns0:subject[1]" w:storeItemID="{6C3C8BC8-F283-45AE-878A-BAB7291924A1}"/>
                             <w:text/>
                           </w:sdtPr>
+                          <w:sdtEndPr/>
                           <w:sdtContent>
                             <w:p>
                               <w:pPr>
@@ -597,9 +675,8 @@
                               <w:sz w:val="24"/>
                               <w:szCs w:val="24"/>
                             </w:rPr>
-                            <w:t xml:space="preserve">Brian </w:t>
+                            <w:t>Brian Ko</w:t>
                           </w:r>
-                          <w:proofErr w:type="spellStart"/>
                           <w:r>
                             <w:rPr>
                               <w:caps/>
@@ -607,9 +684,8 @@
                               <w:sz w:val="24"/>
                               <w:szCs w:val="24"/>
                             </w:rPr>
-                            <w:t>Koduan</w:t>
+                            <w:t>r</w:t>
                           </w:r>
-                          <w:proofErr w:type="spellEnd"/>
                           <w:r>
                             <w:rPr>
                               <w:caps/>
@@ -617,7 +693,7 @@
                               <w:sz w:val="24"/>
                               <w:szCs w:val="24"/>
                             </w:rPr>
-                            <w:t xml:space="preserve">, davis </w:t>
+                            <w:t xml:space="preserve">duan, davis </w:t>
                           </w:r>
                           <w:proofErr w:type="spellStart"/>
                           <w:r>
@@ -637,7 +713,46 @@
                               <w:sz w:val="24"/>
                               <w:szCs w:val="24"/>
                             </w:rPr>
-                            <w:t>, marco d‘addona</w:t>
+                            <w:t>, marco d</w:t>
+                          </w:r>
+                          <w:r>
+                            <w:rPr>
+                              <w:caps/>
+                              <w:color w:val="4472C4" w:themeColor="accent5"/>
+                              <w:sz w:val="24"/>
+                              <w:szCs w:val="24"/>
+                            </w:rPr>
+                            <w:t>’</w:t>
+                          </w:r>
+                          <w:r>
+                            <w:rPr>
+                              <w:caps/>
+                              <w:color w:val="4472C4" w:themeColor="accent5"/>
+                              <w:sz w:val="24"/>
+                              <w:szCs w:val="24"/>
+                            </w:rPr>
+                            <w:t>addona</w:t>
+                          </w:r>
+                        </w:p>
+                        <w:p>
+                          <w:pPr>
+                            <w:pStyle w:val="KeinLeerraum"/>
+                            <w:spacing w:before="80" w:after="40"/>
+                            <w:rPr>
+                              <w:caps/>
+                              <w:color w:val="4472C4" w:themeColor="accent5"/>
+                              <w:sz w:val="24"/>
+                              <w:szCs w:val="24"/>
+                            </w:rPr>
+                          </w:pPr>
+                          <w:r>
+                            <w:rPr>
+                              <w:caps/>
+                              <w:color w:val="4472C4" w:themeColor="accent5"/>
+                              <w:sz w:val="24"/>
+                              <w:szCs w:val="24"/>
+                            </w:rPr>
+                            <w:t>11IT1B</w:t>
                           </w:r>
                         </w:p>
                       </w:txbxContent>
@@ -763,13 +878,217 @@
       </w:r>
     </w:p>
     <w:p>
+      <w:pPr>
+        <w:rPr>
+          <w:u w:val="single"/>
+        </w:rPr>
+      </w:pPr>
+    </w:p>
+    <w:tbl>
+      <w:tblPr>
+        <w:tblStyle w:val="Listentabelle2Akzent5"/>
+        <w:tblW w:w="0" w:type="auto"/>
+        <w:tblLook w:val="04A0" w:firstRow="1" w:lastRow="0" w:firstColumn="1" w:lastColumn="0" w:noHBand="0" w:noVBand="1"/>
+      </w:tblPr>
+      <w:tblGrid>
+        <w:gridCol w:w="2264"/>
+        <w:gridCol w:w="2266"/>
+        <w:gridCol w:w="2266"/>
+        <w:gridCol w:w="2266"/>
+      </w:tblGrid>
+      <w:tr>
+        <w:trPr>
+          <w:cnfStyle w:val="100000000000" w:firstRow="1" w:lastRow="0" w:firstColumn="0" w:lastColumn="0" w:oddVBand="0" w:evenVBand="0" w:oddHBand="0" w:evenHBand="0" w:firstRowFirstColumn="0" w:firstRowLastColumn="0" w:lastRowFirstColumn="0" w:lastRowLastColumn="0"/>
+          <w:trHeight w:val="414"/>
+        </w:trPr>
+        <w:tc>
+          <w:tcPr>
+            <w:cnfStyle w:val="001000000000" w:firstRow="0" w:lastRow="0" w:firstColumn="1" w:lastColumn="0" w:oddVBand="0" w:evenVBand="0" w:oddHBand="0" w:evenHBand="0" w:firstRowFirstColumn="0" w:firstRowLastColumn="0" w:lastRowFirstColumn="0" w:lastRowLastColumn="0"/>
+            <w:tcW w:w="2264" w:type="dxa"/>
+          </w:tcPr>
+          <w:p>
+            <w:r>
+              <w:t>Beschreibung</w:t>
+            </w:r>
+          </w:p>
+        </w:tc>
+        <w:tc>
+          <w:tcPr>
+            <w:tcW w:w="2266" w:type="dxa"/>
+          </w:tcPr>
+          <w:p>
+            <w:pPr>
+              <w:cnfStyle w:val="100000000000" w:firstRow="1" w:lastRow="0" w:firstColumn="0" w:lastColumn="0" w:oddVBand="0" w:evenVBand="0" w:oddHBand="0" w:evenHBand="0" w:firstRowFirstColumn="0" w:firstRowLastColumn="0" w:lastRowFirstColumn="0" w:lastRowLastColumn="0"/>
+            </w:pPr>
+            <w:r>
+              <w:t>Erwartetes Ergebnis</w:t>
+            </w:r>
+          </w:p>
+        </w:tc>
+        <w:tc>
+          <w:tcPr>
+            <w:tcW w:w="2266" w:type="dxa"/>
+          </w:tcPr>
+          <w:p>
+            <w:pPr>
+              <w:cnfStyle w:val="100000000000" w:firstRow="1" w:lastRow="0" w:firstColumn="0" w:lastColumn="0" w:oddVBand="0" w:evenVBand="0" w:oddHBand="0" w:evenHBand="0" w:firstRowFirstColumn="0" w:firstRowLastColumn="0" w:lastRowFirstColumn="0" w:lastRowLastColumn="0"/>
+            </w:pPr>
+            <w:r>
+              <w:t>Tatsächliches Ergebnis</w:t>
+            </w:r>
+          </w:p>
+        </w:tc>
+        <w:tc>
+          <w:tcPr>
+            <w:tcW w:w="2266" w:type="dxa"/>
+          </w:tcPr>
+          <w:p>
+            <w:pPr>
+              <w:cnfStyle w:val="100000000000" w:firstRow="1" w:lastRow="0" w:firstColumn="0" w:lastColumn="0" w:oddVBand="0" w:evenVBand="0" w:oddHBand="0" w:evenHBand="0" w:firstRowFirstColumn="0" w:firstRowLastColumn="0" w:lastRowFirstColumn="0" w:lastRowLastColumn="0"/>
+            </w:pPr>
+            <w:r>
+              <w:t>Tester</w:t>
+            </w:r>
+          </w:p>
+        </w:tc>
+      </w:tr>
+      <w:tr>
+        <w:trPr>
+          <w:cnfStyle w:val="000000100000" w:firstRow="0" w:lastRow="0" w:firstColumn="0" w:lastColumn="0" w:oddVBand="0" w:evenVBand="0" w:oddHBand="1" w:evenHBand="0" w:firstRowFirstColumn="0" w:firstRowLastColumn="0" w:lastRowFirstColumn="0" w:lastRowLastColumn="0"/>
+        </w:trPr>
+        <w:tc>
+          <w:tcPr>
+            <w:cnfStyle w:val="001000000000" w:firstRow="0" w:lastRow="0" w:firstColumn="1" w:lastColumn="0" w:oddVBand="0" w:evenVBand="0" w:oddHBand="0" w:evenHBand="0" w:firstRowFirstColumn="0" w:firstRowLastColumn="0" w:lastRowFirstColumn="0" w:lastRowLastColumn="0"/>
+            <w:tcW w:w="2264" w:type="dxa"/>
+          </w:tcPr>
+          <w:p>
+            <w:pPr>
+              <w:rPr>
+                <w:b w:val="0"/>
+              </w:rPr>
+            </w:pPr>
+            <w:r>
+              <w:rPr>
+                <w:b w:val="0"/>
+              </w:rPr>
+              <w:t>Generierung von Objekten der einzelnen Klassen</w:t>
+            </w:r>
+          </w:p>
+        </w:tc>
+        <w:tc>
+          <w:tcPr>
+            <w:tcW w:w="2266" w:type="dxa"/>
+          </w:tcPr>
+          <w:p>
+            <w:pPr>
+              <w:cnfStyle w:val="000000100000" w:firstRow="0" w:lastRow="0" w:firstColumn="0" w:lastColumn="0" w:oddVBand="0" w:evenVBand="0" w:oddHBand="1" w:evenHBand="0" w:firstRowFirstColumn="0" w:firstRowLastColumn="0" w:lastRowFirstColumn="0" w:lastRowLastColumn="0"/>
+            </w:pPr>
+            <w:r>
+              <w:t xml:space="preserve">Erfolgreicher </w:t>
+            </w:r>
+            <w:proofErr w:type="spellStart"/>
+            <w:r>
+              <w:t>Compiliervorgang</w:t>
+            </w:r>
+            <w:proofErr w:type="spellEnd"/>
+          </w:p>
+        </w:tc>
+        <w:tc>
+          <w:tcPr>
+            <w:tcW w:w="2266" w:type="dxa"/>
+          </w:tcPr>
+          <w:p>
+            <w:pPr>
+              <w:cnfStyle w:val="000000100000" w:firstRow="0" w:lastRow="0" w:firstColumn="0" w:lastColumn="0" w:oddVBand="0" w:evenVBand="0" w:oddHBand="1" w:evenHBand="0" w:firstRowFirstColumn="0" w:firstRowLastColumn="0" w:lastRowFirstColumn="0" w:lastRowLastColumn="0"/>
+            </w:pPr>
+            <w:r>
+              <w:t xml:space="preserve">Erfolgreicher </w:t>
+            </w:r>
+            <w:proofErr w:type="spellStart"/>
+            <w:r>
+              <w:t>Compiliervorgang</w:t>
+            </w:r>
+            <w:proofErr w:type="spellEnd"/>
+          </w:p>
+        </w:tc>
+        <w:tc>
+          <w:tcPr>
+            <w:tcW w:w="2266" w:type="dxa"/>
+          </w:tcPr>
+          <w:p>
+            <w:pPr>
+              <w:cnfStyle w:val="000000100000" w:firstRow="0" w:lastRow="0" w:firstColumn="0" w:lastColumn="0" w:oddVBand="0" w:evenVBand="0" w:oddHBand="1" w:evenHBand="0" w:firstRowFirstColumn="0" w:firstRowLastColumn="0" w:lastRowFirstColumn="0" w:lastRowLastColumn="0"/>
+            </w:pPr>
+            <w:r>
+              <w:t>Alle Gruppenmitglieder</w:t>
+            </w:r>
+          </w:p>
+        </w:tc>
+      </w:tr>
+      <w:tr>
+        <w:tc>
+          <w:tcPr>
+            <w:cnfStyle w:val="001000000000" w:firstRow="0" w:lastRow="0" w:firstColumn="1" w:lastColumn="0" w:oddVBand="0" w:evenVBand="0" w:oddHBand="0" w:evenHBand="0" w:firstRowFirstColumn="0" w:firstRowLastColumn="0" w:lastRowFirstColumn="0" w:lastRowLastColumn="0"/>
+            <w:tcW w:w="2264" w:type="dxa"/>
+          </w:tcPr>
+          <w:p>
+            <w:pPr>
+              <w:rPr>
+                <w:b w:val="0"/>
+              </w:rPr>
+            </w:pPr>
+            <w:r>
+              <w:rPr>
+                <w:b w:val="0"/>
+              </w:rPr>
+              <w:t>Ausgabe einiger Attribute der Objekte in der Konsole</w:t>
+            </w:r>
+          </w:p>
+        </w:tc>
+        <w:tc>
+          <w:tcPr>
+            <w:tcW w:w="2266" w:type="dxa"/>
+          </w:tcPr>
+          <w:p>
+            <w:pPr>
+              <w:cnfStyle w:val="000000000000" w:firstRow="0" w:lastRow="0" w:firstColumn="0" w:lastColumn="0" w:oddVBand="0" w:evenVBand="0" w:oddHBand="0" w:evenHBand="0" w:firstRowFirstColumn="0" w:firstRowLastColumn="0" w:lastRowFirstColumn="0" w:lastRowLastColumn="0"/>
+            </w:pPr>
+            <w:r>
+              <w:t>Ausgabe der Attribute</w:t>
+            </w:r>
+          </w:p>
+        </w:tc>
+        <w:tc>
+          <w:tcPr>
+            <w:tcW w:w="2266" w:type="dxa"/>
+          </w:tcPr>
+          <w:p>
+            <w:pPr>
+              <w:cnfStyle w:val="000000000000" w:firstRow="0" w:lastRow="0" w:firstColumn="0" w:lastColumn="0" w:oddVBand="0" w:evenVBand="0" w:oddHBand="0" w:evenHBand="0" w:firstRowFirstColumn="0" w:firstRowLastColumn="0" w:lastRowFirstColumn="0" w:lastRowLastColumn="0"/>
+            </w:pPr>
+            <w:r>
+              <w:t>Ausgabe der Attribute</w:t>
+            </w:r>
+          </w:p>
+        </w:tc>
+        <w:tc>
+          <w:tcPr>
+            <w:tcW w:w="2266" w:type="dxa"/>
+          </w:tcPr>
+          <w:p>
+            <w:pPr>
+              <w:cnfStyle w:val="000000000000" w:firstRow="0" w:lastRow="0" w:firstColumn="0" w:lastColumn="0" w:oddVBand="0" w:evenVBand="0" w:oddHBand="0" w:evenHBand="0" w:firstRowFirstColumn="0" w:firstRowLastColumn="0" w:lastRowFirstColumn="0" w:lastRowLastColumn="0"/>
+            </w:pPr>
+            <w:r>
+              <w:t>Alle Gruppenmitglieder</w:t>
+            </w:r>
+          </w:p>
+        </w:tc>
+      </w:tr>
+    </w:tbl>
+    <w:p>
       <w:r>
         <w:br/>
-        <w:t>Es können Objekte von allen Klassen generiert werden, somit sind alle Klassen funktionsfähig.</w:t>
-      </w:r>
-      <w:r>
-        <w:br/>
-        <w:t>Tester: alle Gruppenmitglieder.</w:t>
       </w:r>
     </w:p>
     <w:p>
@@ -841,6 +1160,321 @@
     <w:p/>
     <w:p/>
     <w:p/>
+    <w:p>
+      <w:pPr>
+        <w:rPr>
+          <w:rStyle w:val="Fett"/>
+        </w:rPr>
+      </w:pPr>
+      <w:r>
+        <w:rPr>
+          <w:rStyle w:val="Fett"/>
+        </w:rPr>
+        <w:lastRenderedPageBreak/>
+        <w:t>Ergebnis Protokoll Nr.02</w:t>
+      </w:r>
+    </w:p>
+    <w:p>
+      <w:pPr>
+        <w:rPr>
+          <w:rStyle w:val="Fett"/>
+          <w:b w:val="0"/>
+        </w:rPr>
+      </w:pPr>
+      <w:r>
+        <w:rPr>
+          <w:rStyle w:val="Fett"/>
+          <w:b w:val="0"/>
+        </w:rPr>
+        <w:t>„Abänderung des Entwurfes aufgrund einer</w:t>
+      </w:r>
+      <w:r>
+        <w:rPr>
+          <w:rStyle w:val="Fett"/>
+          <w:b w:val="0"/>
+        </w:rPr>
+        <w:t xml:space="preserve"> Änderung des Arbeitsauftrages“</w:t>
+      </w:r>
+    </w:p>
+    <w:p/>
+    <w:p/>
+    <w:p>
+      <w:pPr>
+        <w:rPr>
+          <w:u w:val="single"/>
+        </w:rPr>
+      </w:pPr>
+      <w:r>
+        <w:rPr>
+          <w:u w:val="single"/>
+        </w:rPr>
+        <w:t>Aktueller Stand:</w:t>
+      </w:r>
+    </w:p>
+    <w:p/>
+    <w:p>
+      <w:r>
+        <w:t xml:space="preserve">Wir haben erfahren, dass der JSON Dateiformat nun noch nicht für den Austausch von Daten zwischen den Computersystemen verwendet werden soll. </w:t>
+      </w:r>
+    </w:p>
+    <w:p>
+      <w:r>
+        <w:t>Aufgrund dessen mussten wir uns in XML einarbeiten.</w:t>
+      </w:r>
+    </w:p>
+    <w:p>
+      <w:r>
+        <w:t>Da wir nur sehr wenige Kenntnisse in XML haben</w:t>
+      </w:r>
+      <w:r>
+        <w:t>, mussten wir uns aufgrund der knappen Zeit für CSV als Datentyp um entscheiden</w:t>
+      </w:r>
+      <w:r>
+        <w:t>. Dieser Datentyp war auch ursprünglich für diesen Zweck angedacht.</w:t>
+      </w:r>
+    </w:p>
+    <w:p>
+      <w:r>
+        <w:t xml:space="preserve">Diese Änderung der Anforderung hat uns sehr viel Zeit gekostet. </w:t>
+      </w:r>
+      <w:r>
+        <w:t>Aufgrund dessen</w:t>
+      </w:r>
+      <w:r>
+        <w:t xml:space="preserve"> sind wir nicht viel weiter gekommen als wir es bereits bei Ergebnisprotokoll Nr. 01 waren.</w:t>
+      </w:r>
+    </w:p>
+    <w:p>
+      <w:r>
+        <w:t>Es wurde eine „Experimentierklasse“ erstellt, zum Testen, wie man eine CSV Datei mit Java erstellt.</w:t>
+      </w:r>
+    </w:p>
+    <w:p/>
+    <w:p>
+      <w:pPr>
+        <w:rPr>
+          <w:u w:val="single"/>
+        </w:rPr>
+      </w:pPr>
+      <w:r>
+        <w:rPr>
+          <w:u w:val="single"/>
+        </w:rPr>
+        <w:t>Testfälle:</w:t>
+      </w:r>
+    </w:p>
+    <w:p/>
+    <w:tbl>
+      <w:tblPr>
+        <w:tblStyle w:val="Listentabelle2Akzent5"/>
+        <w:tblW w:w="0" w:type="auto"/>
+        <w:tblLook w:val="04A0" w:firstRow="1" w:lastRow="0" w:firstColumn="1" w:lastColumn="0" w:noHBand="0" w:noVBand="1"/>
+      </w:tblPr>
+      <w:tblGrid>
+        <w:gridCol w:w="2264"/>
+        <w:gridCol w:w="2266"/>
+        <w:gridCol w:w="2266"/>
+        <w:gridCol w:w="2266"/>
+      </w:tblGrid>
+      <w:tr>
+        <w:trPr>
+          <w:cnfStyle w:val="100000000000" w:firstRow="1" w:lastRow="0" w:firstColumn="0" w:lastColumn="0" w:oddVBand="0" w:evenVBand="0" w:oddHBand="0" w:evenHBand="0" w:firstRowFirstColumn="0" w:firstRowLastColumn="0" w:lastRowFirstColumn="0" w:lastRowLastColumn="0"/>
+          <w:trHeight w:val="414"/>
+        </w:trPr>
+        <w:tc>
+          <w:tcPr>
+            <w:cnfStyle w:val="001000000000" w:firstRow="0" w:lastRow="0" w:firstColumn="1" w:lastColumn="0" w:oddVBand="0" w:evenVBand="0" w:oddHBand="0" w:evenHBand="0" w:firstRowFirstColumn="0" w:firstRowLastColumn="0" w:lastRowFirstColumn="0" w:lastRowLastColumn="0"/>
+            <w:tcW w:w="2264" w:type="dxa"/>
+          </w:tcPr>
+          <w:p>
+            <w:r>
+              <w:t>Beschreibung</w:t>
+            </w:r>
+          </w:p>
+        </w:tc>
+        <w:tc>
+          <w:tcPr>
+            <w:tcW w:w="2266" w:type="dxa"/>
+          </w:tcPr>
+          <w:p>
+            <w:pPr>
+              <w:cnfStyle w:val="100000000000" w:firstRow="1" w:lastRow="0" w:firstColumn="0" w:lastColumn="0" w:oddVBand="0" w:evenVBand="0" w:oddHBand="0" w:evenHBand="0" w:firstRowFirstColumn="0" w:firstRowLastColumn="0" w:lastRowFirstColumn="0" w:lastRowLastColumn="0"/>
+            </w:pPr>
+            <w:r>
+              <w:t>Erwartetes Ergebnis</w:t>
+            </w:r>
+          </w:p>
+        </w:tc>
+        <w:tc>
+          <w:tcPr>
+            <w:tcW w:w="2266" w:type="dxa"/>
+          </w:tcPr>
+          <w:p>
+            <w:pPr>
+              <w:cnfStyle w:val="100000000000" w:firstRow="1" w:lastRow="0" w:firstColumn="0" w:lastColumn="0" w:oddVBand="0" w:evenVBand="0" w:oddHBand="0" w:evenHBand="0" w:firstRowFirstColumn="0" w:firstRowLastColumn="0" w:lastRowFirstColumn="0" w:lastRowLastColumn="0"/>
+            </w:pPr>
+            <w:r>
+              <w:t>Tatsächliches Ergebnis</w:t>
+            </w:r>
+          </w:p>
+        </w:tc>
+        <w:tc>
+          <w:tcPr>
+            <w:tcW w:w="2266" w:type="dxa"/>
+          </w:tcPr>
+          <w:p>
+            <w:pPr>
+              <w:cnfStyle w:val="100000000000" w:firstRow="1" w:lastRow="0" w:firstColumn="0" w:lastColumn="0" w:oddVBand="0" w:evenVBand="0" w:oddHBand="0" w:evenHBand="0" w:firstRowFirstColumn="0" w:firstRowLastColumn="0" w:lastRowFirstColumn="0" w:lastRowLastColumn="0"/>
+            </w:pPr>
+            <w:r>
+              <w:t>Tester</w:t>
+            </w:r>
+          </w:p>
+        </w:tc>
+      </w:tr>
+      <w:tr>
+        <w:trPr>
+          <w:cnfStyle w:val="000000100000" w:firstRow="0" w:lastRow="0" w:firstColumn="0" w:lastColumn="0" w:oddVBand="0" w:evenVBand="0" w:oddHBand="1" w:evenHBand="0" w:firstRowFirstColumn="0" w:firstRowLastColumn="0" w:lastRowFirstColumn="0" w:lastRowLastColumn="0"/>
+        </w:trPr>
+        <w:tc>
+          <w:tcPr>
+            <w:cnfStyle w:val="001000000000" w:firstRow="0" w:lastRow="0" w:firstColumn="1" w:lastColumn="0" w:oddVBand="0" w:evenVBand="0" w:oddHBand="0" w:evenHBand="0" w:firstRowFirstColumn="0" w:firstRowLastColumn="0" w:lastRowFirstColumn="0" w:lastRowLastColumn="0"/>
+            <w:tcW w:w="2264" w:type="dxa"/>
+          </w:tcPr>
+          <w:p>
+            <w:pPr>
+              <w:rPr>
+                <w:b w:val="0"/>
+              </w:rPr>
+            </w:pPr>
+            <w:r>
+              <w:rPr>
+                <w:b w:val="0"/>
+              </w:rPr>
+              <w:t>Generieren einer CSV Datei mit belanglo</w:t>
+            </w:r>
+            <w:r>
+              <w:rPr>
+                <w:b w:val="0"/>
+              </w:rPr>
+              <w:t xml:space="preserve">sem </w:t>
+            </w:r>
+            <w:r>
+              <w:rPr>
+                <w:b w:val="0"/>
+              </w:rPr>
+              <w:t>Inhalt</w:t>
+            </w:r>
+          </w:p>
+        </w:tc>
+        <w:tc>
+          <w:tcPr>
+            <w:tcW w:w="2266" w:type="dxa"/>
+          </w:tcPr>
+          <w:p>
+            <w:pPr>
+              <w:cnfStyle w:val="000000100000" w:firstRow="0" w:lastRow="0" w:firstColumn="0" w:lastColumn="0" w:oddVBand="0" w:evenVBand="0" w:oddHBand="1" w:evenHBand="0" w:firstRowFirstColumn="0" w:firstRowLastColumn="0" w:lastRowFirstColumn="0" w:lastRowLastColumn="0"/>
+            </w:pPr>
+            <w:r>
+              <w:t>Generierung der CSV Datei</w:t>
+            </w:r>
+          </w:p>
+        </w:tc>
+        <w:tc>
+          <w:tcPr>
+            <w:tcW w:w="2266" w:type="dxa"/>
+          </w:tcPr>
+          <w:p>
+            <w:pPr>
+              <w:cnfStyle w:val="000000100000" w:firstRow="0" w:lastRow="0" w:firstColumn="0" w:lastColumn="0" w:oddVBand="0" w:evenVBand="0" w:oddHBand="1" w:evenHBand="0" w:firstRowFirstColumn="0" w:firstRowLastColumn="0" w:lastRowFirstColumn="0" w:lastRowLastColumn="0"/>
+            </w:pPr>
+            <w:r>
+              <w:t>Generierung der CSV Datei</w:t>
+            </w:r>
+          </w:p>
+        </w:tc>
+        <w:tc>
+          <w:tcPr>
+            <w:tcW w:w="2266" w:type="dxa"/>
+          </w:tcPr>
+          <w:p>
+            <w:pPr>
+              <w:cnfStyle w:val="000000100000" w:firstRow="0" w:lastRow="0" w:firstColumn="0" w:lastColumn="0" w:oddVBand="0" w:evenVBand="0" w:oddHBand="1" w:evenHBand="0" w:firstRowFirstColumn="0" w:firstRowLastColumn="0" w:lastRowFirstColumn="0" w:lastRowLastColumn="0"/>
+            </w:pPr>
+            <w:r>
+              <w:t>Marco D‘Addona</w:t>
+            </w:r>
+          </w:p>
+        </w:tc>
+      </w:tr>
+    </w:tbl>
+    <w:p/>
+    <w:p/>
+    <w:p/>
+    <w:p>
+      <w:pPr>
+        <w:rPr>
+          <w:u w:val="single"/>
+        </w:rPr>
+      </w:pPr>
+      <w:r>
+        <w:rPr>
+          <w:u w:val="single"/>
+        </w:rPr>
+        <w:t>Weitere Vorgehensweise:</w:t>
+      </w:r>
+    </w:p>
+    <w:p/>
+    <w:p>
+      <w:pPr>
+        <w:pStyle w:val="Listenabsatz"/>
+        <w:numPr>
+          <w:ilvl w:val="0"/>
+          <w:numId w:val="1"/>
+        </w:numPr>
+      </w:pPr>
+      <w:r>
+        <w:t>Erstellung des grafischen User Interfaces (GUI)</w:t>
+      </w:r>
+    </w:p>
+    <w:p>
+      <w:pPr>
+        <w:pStyle w:val="Listenabsatz"/>
+        <w:numPr>
+          <w:ilvl w:val="0"/>
+          <w:numId w:val="1"/>
+        </w:numPr>
+      </w:pPr>
+      <w:r>
+        <w:t xml:space="preserve">Implementierung der Methoden Read und Write in der Klasse </w:t>
+      </w:r>
+      <w:proofErr w:type="spellStart"/>
+      <w:r>
+        <w:t>CSVReadWrite</w:t>
+      </w:r>
+      <w:proofErr w:type="spellEnd"/>
+      <w:r>
+        <w:t xml:space="preserve"> zum Auslesen und Schreiben (befüllen) einer CSV Datei</w:t>
+      </w:r>
+      <w:r>
+        <w:t xml:space="preserve"> mit Objekten der entsprechenden Klassen</w:t>
+      </w:r>
+      <w:r>
+        <w:t>.</w:t>
+      </w:r>
+    </w:p>
+    <w:p>
+      <w:pPr>
+        <w:pStyle w:val="Listenabsatz"/>
+        <w:numPr>
+          <w:ilvl w:val="0"/>
+          <w:numId w:val="1"/>
+        </w:numPr>
+      </w:pPr>
+      <w:r>
+        <w:t>Logik mit der GUI verbinden.</w:t>
+      </w:r>
+    </w:p>
     <w:p/>
     <w:p/>
     <w:p/>
@@ -857,355 +1491,897 @@
           <w:rStyle w:val="Fett"/>
         </w:rPr>
         <w:lastRenderedPageBreak/>
-        <w:t>Ergebnis Protokoll Nr.02</w:t>
-      </w:r>
-    </w:p>
-    <w:p>
-      <w:pPr>
-        <w:rPr>
-          <w:rStyle w:val="Fett"/>
-          <w:b w:val="0"/>
-        </w:rPr>
-      </w:pPr>
-      <w:r>
-        <w:rPr>
-          <w:rStyle w:val="Fett"/>
-          <w:b w:val="0"/>
-        </w:rPr>
-        <w:t>„Abänderung des Entwurfes aufgrund einer</w:t>
-      </w:r>
-      <w:r>
-        <w:rPr>
-          <w:rStyle w:val="Fett"/>
-          <w:b w:val="0"/>
-        </w:rPr>
-        <w:t xml:space="preserve"> Änderung des Arbeitsauftrages“</w:t>
-      </w:r>
-    </w:p>
+        <w:t>Ergebnis Protokoll Nr. 03</w:t>
+      </w:r>
+    </w:p>
+    <w:p/>
+    <w:p>
+      <w:r>
+        <w:t>„Fertigstellung der GUI</w:t>
+      </w:r>
+      <w:r>
+        <w:t xml:space="preserve"> sowie der Klasse </w:t>
+      </w:r>
+      <w:proofErr w:type="spellStart"/>
+      <w:r>
+        <w:t>CSV</w:t>
+      </w:r>
+      <w:r>
+        <w:t>ReadWrite</w:t>
+      </w:r>
+      <w:proofErr w:type="spellEnd"/>
+      <w:r>
+        <w:t>“</w:t>
+      </w:r>
+    </w:p>
+    <w:p/>
+    <w:p>
+      <w:pPr>
+        <w:rPr>
+          <w:u w:val="single"/>
+        </w:rPr>
+      </w:pPr>
+      <w:r>
+        <w:rPr>
+          <w:u w:val="single"/>
+        </w:rPr>
+        <w:t>Aktueller Stand:</w:t>
+      </w:r>
+    </w:p>
+    <w:p/>
+    <w:p>
+      <w:r>
+        <w:t>Die GUI wurde fertiggestellt sowie die</w:t>
+      </w:r>
+      <w:r>
+        <w:t xml:space="preserve"> benötigten</w:t>
+      </w:r>
+      <w:r>
+        <w:t xml:space="preserve"> Methoden der Klasse </w:t>
+      </w:r>
+      <w:proofErr w:type="spellStart"/>
+      <w:r>
+        <w:t>CSVReadWrite</w:t>
+      </w:r>
+      <w:proofErr w:type="spellEnd"/>
+      <w:r>
+        <w:t xml:space="preserve"> implementiert.</w:t>
+      </w:r>
+    </w:p>
+    <w:p>
+      <w:r>
+        <w:t>Somit ist es nun möglich, dass durch entsprechende Methodenaufrufe CSV Dateien generiert werden aus einer Liste (</w:t>
+      </w:r>
+      <w:proofErr w:type="spellStart"/>
+      <w:r>
+        <w:t>ArrayList</w:t>
+      </w:r>
+      <w:proofErr w:type="spellEnd"/>
+      <w:r>
+        <w:t>) von Komponenten.</w:t>
+      </w:r>
+    </w:p>
+    <w:p/>
+    <w:p>
+      <w:r>
+        <w:t>Ebenso wurde die GUI fertiggestellt.</w:t>
+      </w:r>
+    </w:p>
+    <w:p/>
+    <w:p>
+      <w:pPr>
+        <w:rPr>
+          <w:u w:val="single"/>
+        </w:rPr>
+      </w:pPr>
+      <w:r>
+        <w:rPr>
+          <w:u w:val="single"/>
+        </w:rPr>
+        <w:t>Testfälle:</w:t>
+      </w:r>
+    </w:p>
+    <w:p>
+      <w:pPr>
+        <w:rPr>
+          <w:u w:val="single"/>
+        </w:rPr>
+      </w:pPr>
+    </w:p>
+    <w:tbl>
+      <w:tblPr>
+        <w:tblStyle w:val="Listentabelle2Akzent5"/>
+        <w:tblW w:w="0" w:type="auto"/>
+        <w:tblLook w:val="04A0" w:firstRow="1" w:lastRow="0" w:firstColumn="1" w:lastColumn="0" w:noHBand="0" w:noVBand="1"/>
+      </w:tblPr>
+      <w:tblGrid>
+        <w:gridCol w:w="2264"/>
+        <w:gridCol w:w="2266"/>
+        <w:gridCol w:w="2266"/>
+        <w:gridCol w:w="2266"/>
+      </w:tblGrid>
+      <w:tr>
+        <w:trPr>
+          <w:cnfStyle w:val="100000000000" w:firstRow="1" w:lastRow="0" w:firstColumn="0" w:lastColumn="0" w:oddVBand="0" w:evenVBand="0" w:oddHBand="0" w:evenHBand="0" w:firstRowFirstColumn="0" w:firstRowLastColumn="0" w:lastRowFirstColumn="0" w:lastRowLastColumn="0"/>
+          <w:trHeight w:val="414"/>
+        </w:trPr>
+        <w:tc>
+          <w:tcPr>
+            <w:cnfStyle w:val="001000000000" w:firstRow="0" w:lastRow="0" w:firstColumn="1" w:lastColumn="0" w:oddVBand="0" w:evenVBand="0" w:oddHBand="0" w:evenHBand="0" w:firstRowFirstColumn="0" w:firstRowLastColumn="0" w:lastRowFirstColumn="0" w:lastRowLastColumn="0"/>
+            <w:tcW w:w="2264" w:type="dxa"/>
+          </w:tcPr>
+          <w:p>
+            <w:r>
+              <w:t>Beschreibung</w:t>
+            </w:r>
+          </w:p>
+        </w:tc>
+        <w:tc>
+          <w:tcPr>
+            <w:tcW w:w="2266" w:type="dxa"/>
+          </w:tcPr>
+          <w:p>
+            <w:pPr>
+              <w:cnfStyle w:val="100000000000" w:firstRow="1" w:lastRow="0" w:firstColumn="0" w:lastColumn="0" w:oddVBand="0" w:evenVBand="0" w:oddHBand="0" w:evenHBand="0" w:firstRowFirstColumn="0" w:firstRowLastColumn="0" w:lastRowFirstColumn="0" w:lastRowLastColumn="0"/>
+            </w:pPr>
+            <w:r>
+              <w:t>Erwartetes Ergebnis</w:t>
+            </w:r>
+          </w:p>
+        </w:tc>
+        <w:tc>
+          <w:tcPr>
+            <w:tcW w:w="2266" w:type="dxa"/>
+          </w:tcPr>
+          <w:p>
+            <w:pPr>
+              <w:cnfStyle w:val="100000000000" w:firstRow="1" w:lastRow="0" w:firstColumn="0" w:lastColumn="0" w:oddVBand="0" w:evenVBand="0" w:oddHBand="0" w:evenHBand="0" w:firstRowFirstColumn="0" w:firstRowLastColumn="0" w:lastRowFirstColumn="0" w:lastRowLastColumn="0"/>
+            </w:pPr>
+            <w:r>
+              <w:t>Tatsächliches Ergebnis</w:t>
+            </w:r>
+          </w:p>
+        </w:tc>
+        <w:tc>
+          <w:tcPr>
+            <w:tcW w:w="2266" w:type="dxa"/>
+          </w:tcPr>
+          <w:p>
+            <w:pPr>
+              <w:cnfStyle w:val="100000000000" w:firstRow="1" w:lastRow="0" w:firstColumn="0" w:lastColumn="0" w:oddVBand="0" w:evenVBand="0" w:oddHBand="0" w:evenHBand="0" w:firstRowFirstColumn="0" w:firstRowLastColumn="0" w:lastRowFirstColumn="0" w:lastRowLastColumn="0"/>
+            </w:pPr>
+            <w:r>
+              <w:t>Tester</w:t>
+            </w:r>
+          </w:p>
+        </w:tc>
+      </w:tr>
+      <w:tr>
+        <w:trPr>
+          <w:cnfStyle w:val="000000100000" w:firstRow="0" w:lastRow="0" w:firstColumn="0" w:lastColumn="0" w:oddVBand="0" w:evenVBand="0" w:oddHBand="1" w:evenHBand="0" w:firstRowFirstColumn="0" w:firstRowLastColumn="0" w:lastRowFirstColumn="0" w:lastRowLastColumn="0"/>
+        </w:trPr>
+        <w:tc>
+          <w:tcPr>
+            <w:cnfStyle w:val="001000000000" w:firstRow="0" w:lastRow="0" w:firstColumn="1" w:lastColumn="0" w:oddVBand="0" w:evenVBand="0" w:oddHBand="0" w:evenHBand="0" w:firstRowFirstColumn="0" w:firstRowLastColumn="0" w:lastRowFirstColumn="0" w:lastRowLastColumn="0"/>
+            <w:tcW w:w="2264" w:type="dxa"/>
+          </w:tcPr>
+          <w:p>
+            <w:pPr>
+              <w:rPr>
+                <w:b w:val="0"/>
+              </w:rPr>
+            </w:pPr>
+            <w:r>
+              <w:rPr>
+                <w:b w:val="0"/>
+              </w:rPr>
+              <w:t xml:space="preserve">Erfolgreiches </w:t>
+            </w:r>
+            <w:proofErr w:type="spellStart"/>
+            <w:r>
+              <w:rPr>
+                <w:b w:val="0"/>
+              </w:rPr>
+              <w:t>Compilieren</w:t>
+            </w:r>
+            <w:proofErr w:type="spellEnd"/>
+            <w:r>
+              <w:rPr>
+                <w:b w:val="0"/>
+              </w:rPr>
+              <w:t xml:space="preserve"> der </w:t>
+            </w:r>
+            <w:proofErr w:type="spellStart"/>
+            <w:r>
+              <w:rPr>
+                <w:b w:val="0"/>
+              </w:rPr>
+              <w:t>GUI</w:t>
+            </w:r>
+            <w:proofErr w:type="spellEnd"/>
+          </w:p>
+        </w:tc>
+        <w:tc>
+          <w:tcPr>
+            <w:tcW w:w="2266" w:type="dxa"/>
+          </w:tcPr>
+          <w:p>
+            <w:pPr>
+              <w:cnfStyle w:val="000000100000" w:firstRow="0" w:lastRow="0" w:firstColumn="0" w:lastColumn="0" w:oddVBand="0" w:evenVBand="0" w:oddHBand="1" w:evenHBand="0" w:firstRowFirstColumn="0" w:firstRowLastColumn="0" w:lastRowFirstColumn="0" w:lastRowLastColumn="0"/>
+            </w:pPr>
+            <w:r>
+              <w:t xml:space="preserve">Anzeige der </w:t>
+            </w:r>
+            <w:proofErr w:type="spellStart"/>
+            <w:r>
+              <w:t>GUI</w:t>
+            </w:r>
+            <w:proofErr w:type="spellEnd"/>
+          </w:p>
+        </w:tc>
+        <w:tc>
+          <w:tcPr>
+            <w:tcW w:w="2266" w:type="dxa"/>
+          </w:tcPr>
+          <w:p>
+            <w:pPr>
+              <w:cnfStyle w:val="000000100000" w:firstRow="0" w:lastRow="0" w:firstColumn="0" w:lastColumn="0" w:oddVBand="0" w:evenVBand="0" w:oddHBand="1" w:evenHBand="0" w:firstRowFirstColumn="0" w:firstRowLastColumn="0" w:lastRowFirstColumn="0" w:lastRowLastColumn="0"/>
+            </w:pPr>
+            <w:r>
+              <w:t xml:space="preserve">Anzeige der </w:t>
+            </w:r>
+            <w:proofErr w:type="spellStart"/>
+            <w:r>
+              <w:t>GUI</w:t>
+            </w:r>
+            <w:proofErr w:type="spellEnd"/>
+          </w:p>
+        </w:tc>
+        <w:tc>
+          <w:tcPr>
+            <w:tcW w:w="2266" w:type="dxa"/>
+          </w:tcPr>
+          <w:p>
+            <w:pPr>
+              <w:cnfStyle w:val="000000100000" w:firstRow="0" w:lastRow="0" w:firstColumn="0" w:lastColumn="0" w:oddVBand="0" w:evenVBand="0" w:oddHBand="1" w:evenHBand="0" w:firstRowFirstColumn="0" w:firstRowLastColumn="0" w:lastRowFirstColumn="0" w:lastRowLastColumn="0"/>
+            </w:pPr>
+            <w:r>
+              <w:t>Brian Korduan,</w:t>
+            </w:r>
+          </w:p>
+          <w:p>
+            <w:pPr>
+              <w:cnfStyle w:val="000000100000" w:firstRow="0" w:lastRow="0" w:firstColumn="0" w:lastColumn="0" w:oddVBand="0" w:evenVBand="0" w:oddHBand="1" w:evenHBand="0" w:firstRowFirstColumn="0" w:firstRowLastColumn="0" w:lastRowFirstColumn="0" w:lastRowLastColumn="0"/>
+            </w:pPr>
+            <w:r>
+              <w:t>Marco D‘Addona</w:t>
+            </w:r>
+          </w:p>
+        </w:tc>
+      </w:tr>
+      <w:tr>
+        <w:tc>
+          <w:tcPr>
+            <w:cnfStyle w:val="001000000000" w:firstRow="0" w:lastRow="0" w:firstColumn="1" w:lastColumn="0" w:oddVBand="0" w:evenVBand="0" w:oddHBand="0" w:evenHBand="0" w:firstRowFirstColumn="0" w:firstRowLastColumn="0" w:lastRowFirstColumn="0" w:lastRowLastColumn="0"/>
+            <w:tcW w:w="2264" w:type="dxa"/>
+          </w:tcPr>
+          <w:p>
+            <w:pPr>
+              <w:rPr>
+                <w:b w:val="0"/>
+              </w:rPr>
+            </w:pPr>
+            <w:r>
+              <w:rPr>
+                <w:b w:val="0"/>
+              </w:rPr>
+              <w:t xml:space="preserve">Generierung der Datei data.csv mit </w:t>
+            </w:r>
+          </w:p>
+        </w:tc>
+        <w:tc>
+          <w:tcPr>
+            <w:tcW w:w="2266" w:type="dxa"/>
+          </w:tcPr>
+          <w:p>
+            <w:pPr>
+              <w:cnfStyle w:val="000000000000" w:firstRow="0" w:lastRow="0" w:firstColumn="0" w:lastColumn="0" w:oddVBand="0" w:evenVBand="0" w:oddHBand="0" w:evenHBand="0" w:firstRowFirstColumn="0" w:firstRowLastColumn="0" w:lastRowFirstColumn="0" w:lastRowLastColumn="0"/>
+            </w:pPr>
+            <w:r>
+              <w:t xml:space="preserve">Generierung der </w:t>
+            </w:r>
+            <w:proofErr w:type="spellStart"/>
+            <w:r>
+              <w:t>csv</w:t>
+            </w:r>
+            <w:proofErr w:type="spellEnd"/>
+            <w:r>
+              <w:t xml:space="preserve"> Datei, in welcher Attribute von Objekten der Klasse Komponente gespeichert sind (Übergabe aus einer </w:t>
+            </w:r>
+            <w:proofErr w:type="spellStart"/>
+            <w:r>
+              <w:t>ArrayList</w:t>
+            </w:r>
+            <w:proofErr w:type="spellEnd"/>
+            <w:r>
+              <w:t>).</w:t>
+            </w:r>
+          </w:p>
+        </w:tc>
+        <w:tc>
+          <w:tcPr>
+            <w:tcW w:w="2266" w:type="dxa"/>
+          </w:tcPr>
+          <w:p>
+            <w:pPr>
+              <w:cnfStyle w:val="000000000000" w:firstRow="0" w:lastRow="0" w:firstColumn="0" w:lastColumn="0" w:oddVBand="0" w:evenVBand="0" w:oddHBand="0" w:evenHBand="0" w:firstRowFirstColumn="0" w:firstRowLastColumn="0" w:lastRowFirstColumn="0" w:lastRowLastColumn="0"/>
+            </w:pPr>
+            <w:r>
+              <w:t xml:space="preserve">CSV Datei wurde generiert mit allen Attributen der in der </w:t>
+            </w:r>
+            <w:proofErr w:type="spellStart"/>
+            <w:r>
+              <w:t>ArrayList</w:t>
+            </w:r>
+            <w:proofErr w:type="spellEnd"/>
+            <w:r>
+              <w:t xml:space="preserve"> übergebenen Objekte</w:t>
+            </w:r>
+          </w:p>
+        </w:tc>
+        <w:tc>
+          <w:tcPr>
+            <w:tcW w:w="2266" w:type="dxa"/>
+          </w:tcPr>
+          <w:p>
+            <w:pPr>
+              <w:cnfStyle w:val="000000000000" w:firstRow="0" w:lastRow="0" w:firstColumn="0" w:lastColumn="0" w:oddVBand="0" w:evenVBand="0" w:oddHBand="0" w:evenHBand="0" w:firstRowFirstColumn="0" w:firstRowLastColumn="0" w:lastRowFirstColumn="0" w:lastRowLastColumn="0"/>
+            </w:pPr>
+            <w:r>
+              <w:t xml:space="preserve">Davis </w:t>
+            </w:r>
+            <w:proofErr w:type="spellStart"/>
+            <w:r>
+              <w:t>Fröse</w:t>
+            </w:r>
+            <w:proofErr w:type="spellEnd"/>
+            <w:r>
+              <w:t>,</w:t>
+            </w:r>
+          </w:p>
+          <w:p>
+            <w:pPr>
+              <w:cnfStyle w:val="000000000000" w:firstRow="0" w:lastRow="0" w:firstColumn="0" w:lastColumn="0" w:oddVBand="0" w:evenVBand="0" w:oddHBand="0" w:evenHBand="0" w:firstRowFirstColumn="0" w:firstRowLastColumn="0" w:lastRowFirstColumn="0" w:lastRowLastColumn="0"/>
+            </w:pPr>
+            <w:r>
+              <w:t>Marco D’Addona</w:t>
+            </w:r>
+          </w:p>
+        </w:tc>
+      </w:tr>
+      <w:tr>
+        <w:trPr>
+          <w:cnfStyle w:val="000000100000" w:firstRow="0" w:lastRow="0" w:firstColumn="0" w:lastColumn="0" w:oddVBand="0" w:evenVBand="0" w:oddHBand="1" w:evenHBand="0" w:firstRowFirstColumn="0" w:firstRowLastColumn="0" w:lastRowFirstColumn="0" w:lastRowLastColumn="0"/>
+        </w:trPr>
+        <w:tc>
+          <w:tcPr>
+            <w:cnfStyle w:val="001000000000" w:firstRow="0" w:lastRow="0" w:firstColumn="1" w:lastColumn="0" w:oddVBand="0" w:evenVBand="0" w:oddHBand="0" w:evenHBand="0" w:firstRowFirstColumn="0" w:firstRowLastColumn="0" w:lastRowFirstColumn="0" w:lastRowLastColumn="0"/>
+            <w:tcW w:w="2264" w:type="dxa"/>
+          </w:tcPr>
+          <w:p>
+            <w:pPr>
+              <w:rPr>
+                <w:b w:val="0"/>
+              </w:rPr>
+            </w:pPr>
+            <w:r>
+              <w:rPr>
+                <w:b w:val="0"/>
+              </w:rPr>
+              <w:t>Generierung der Datei Gebaeude.csv</w:t>
+            </w:r>
+          </w:p>
+        </w:tc>
+        <w:tc>
+          <w:tcPr>
+            <w:tcW w:w="2266" w:type="dxa"/>
+          </w:tcPr>
+          <w:p>
+            <w:pPr>
+              <w:cnfStyle w:val="000000100000" w:firstRow="0" w:lastRow="0" w:firstColumn="0" w:lastColumn="0" w:oddVBand="0" w:evenVBand="0" w:oddHBand="1" w:evenHBand="0" w:firstRowFirstColumn="0" w:firstRowLastColumn="0" w:lastRowFirstColumn="0" w:lastRowLastColumn="0"/>
+            </w:pPr>
+            <w:r>
+              <w:t xml:space="preserve">Generierung der </w:t>
+            </w:r>
+            <w:proofErr w:type="spellStart"/>
+            <w:r>
+              <w:t>csv</w:t>
+            </w:r>
+            <w:proofErr w:type="spellEnd"/>
+            <w:r>
+              <w:t xml:space="preserve"> Datei, in welcher </w:t>
+            </w:r>
+            <w:r>
+              <w:t xml:space="preserve">Attribute von Objekten der Klasse </w:t>
+            </w:r>
+            <w:proofErr w:type="spellStart"/>
+            <w:r>
+              <w:t>Gebaeude</w:t>
+            </w:r>
+            <w:proofErr w:type="spellEnd"/>
+            <w:r>
+              <w:t xml:space="preserve"> gespeichert sind (Übergabe aus einer </w:t>
+            </w:r>
+            <w:proofErr w:type="spellStart"/>
+            <w:r>
+              <w:t>ArrayList</w:t>
+            </w:r>
+            <w:proofErr w:type="spellEnd"/>
+            <w:r>
+              <w:t>).</w:t>
+            </w:r>
+          </w:p>
+        </w:tc>
+        <w:tc>
+          <w:tcPr>
+            <w:tcW w:w="2266" w:type="dxa"/>
+          </w:tcPr>
+          <w:p>
+            <w:pPr>
+              <w:cnfStyle w:val="000000100000" w:firstRow="0" w:lastRow="0" w:firstColumn="0" w:lastColumn="0" w:oddVBand="0" w:evenVBand="0" w:oddHBand="1" w:evenHBand="0" w:firstRowFirstColumn="0" w:firstRowLastColumn="0" w:lastRowFirstColumn="0" w:lastRowLastColumn="0"/>
+            </w:pPr>
+            <w:r>
+              <w:t xml:space="preserve">CSV Datei wurde generiert mit dem meisten </w:t>
+            </w:r>
+            <w:proofErr w:type="spellStart"/>
+            <w:r>
+              <w:t>Attibuten</w:t>
+            </w:r>
+            <w:proofErr w:type="spellEnd"/>
+            <w:r>
+              <w:t xml:space="preserve"> der Objekte.</w:t>
+            </w:r>
+          </w:p>
+          <w:p>
+            <w:pPr>
+              <w:cnfStyle w:val="000000100000" w:firstRow="0" w:lastRow="0" w:firstColumn="0" w:lastColumn="0" w:oddVBand="0" w:evenVBand="0" w:oddHBand="1" w:evenHBand="0" w:firstRowFirstColumn="0" w:firstRowLastColumn="0" w:lastRowFirstColumn="0" w:lastRowLastColumn="0"/>
+            </w:pPr>
+            <w:r>
+              <w:t>Fehlerhafte Anzeige der Übergebenen Räume der Gebäude.</w:t>
+            </w:r>
+          </w:p>
+        </w:tc>
+        <w:tc>
+          <w:tcPr>
+            <w:tcW w:w="2266" w:type="dxa"/>
+          </w:tcPr>
+          <w:p>
+            <w:pPr>
+              <w:cnfStyle w:val="000000100000" w:firstRow="0" w:lastRow="0" w:firstColumn="0" w:lastColumn="0" w:oddVBand="0" w:evenVBand="0" w:oddHBand="1" w:evenHBand="0" w:firstRowFirstColumn="0" w:firstRowLastColumn="0" w:lastRowFirstColumn="0" w:lastRowLastColumn="0"/>
+            </w:pPr>
+            <w:r>
+              <w:t xml:space="preserve">Davis </w:t>
+            </w:r>
+            <w:proofErr w:type="spellStart"/>
+            <w:r>
+              <w:t>Fröse</w:t>
+            </w:r>
+            <w:proofErr w:type="spellEnd"/>
+            <w:r>
+              <w:t>,</w:t>
+            </w:r>
+          </w:p>
+          <w:p>
+            <w:pPr>
+              <w:cnfStyle w:val="000000100000" w:firstRow="0" w:lastRow="0" w:firstColumn="0" w:lastColumn="0" w:oddVBand="0" w:evenVBand="0" w:oddHBand="1" w:evenHBand="0" w:firstRowFirstColumn="0" w:firstRowLastColumn="0" w:lastRowFirstColumn="0" w:lastRowLastColumn="0"/>
+            </w:pPr>
+            <w:r>
+              <w:t>Marco D‘Addona</w:t>
+            </w:r>
+          </w:p>
+        </w:tc>
+      </w:tr>
+    </w:tbl>
+    <w:p>
+      <w:pPr>
+        <w:rPr>
+          <w:u w:val="single"/>
+        </w:rPr>
+      </w:pPr>
+    </w:p>
+    <w:p/>
+    <w:p>
+      <w:pPr>
+        <w:rPr>
+          <w:u w:val="single"/>
+        </w:rPr>
+      </w:pPr>
+      <w:r>
+        <w:rPr>
+          <w:u w:val="single"/>
+        </w:rPr>
+        <w:t>Probleme:</w:t>
+      </w:r>
+    </w:p>
+    <w:p>
+      <w:r>
+        <w:t>Leider hatten wir vergessen, die Klasse „</w:t>
+      </w:r>
+      <w:proofErr w:type="spellStart"/>
+      <w:r>
+        <w:t>JSONReadWrite</w:t>
+      </w:r>
+      <w:proofErr w:type="spellEnd"/>
+      <w:r>
+        <w:t xml:space="preserve">“ </w:t>
+      </w:r>
+      <w:r>
+        <w:t xml:space="preserve">(die nicht mehr benötigt war) </w:t>
+      </w:r>
+      <w:r>
+        <w:t xml:space="preserve">zu </w:t>
+      </w:r>
+      <w:r>
+        <w:t xml:space="preserve">löschen, welche eine </w:t>
+      </w:r>
+      <w:proofErr w:type="spellStart"/>
+      <w:r>
+        <w:t>Bilbiothek</w:t>
+      </w:r>
+      <w:proofErr w:type="spellEnd"/>
+      <w:r>
+        <w:t>, die bereits entfernt wurde.</w:t>
+      </w:r>
+    </w:p>
+    <w:p>
+      <w:r>
+        <w:t>Aufgrund dessen konnte das Programm nicht richtig kompilieren.</w:t>
+      </w:r>
+    </w:p>
+    <w:p>
+      <w:bookmarkStart w:id="0" w:name="_GoBack"/>
+      <w:bookmarkEnd w:id="0"/>
+    </w:p>
+    <w:p>
+      <w:pPr>
+        <w:rPr>
+          <w:b/>
+        </w:rPr>
+      </w:pPr>
+      <w:r>
+        <w:rPr>
+          <w:b/>
+        </w:rPr>
+        <w:lastRenderedPageBreak/>
+        <w:t>Ergebnis Protokoll Nr. 04</w:t>
+      </w:r>
+    </w:p>
+    <w:p>
+      <w:r>
+        <w:t>„GUI mit der Logik (</w:t>
+      </w:r>
+      <w:proofErr w:type="spellStart"/>
+      <w:r>
+        <w:t>CSVReadWrite</w:t>
+      </w:r>
+      <w:proofErr w:type="spellEnd"/>
+      <w:r>
+        <w:t>) verbinden</w:t>
+      </w:r>
+      <w:r>
+        <w:t xml:space="preserve"> / Abschluss</w:t>
+      </w:r>
+      <w:r>
+        <w:t>“</w:t>
+      </w:r>
+    </w:p>
+    <w:p>
+      <w:pPr>
+        <w:rPr>
+          <w:u w:val="single"/>
+        </w:rPr>
+      </w:pPr>
+    </w:p>
+    <w:p>
+      <w:pPr>
+        <w:rPr>
+          <w:u w:val="single"/>
+        </w:rPr>
+      </w:pPr>
+      <w:r>
+        <w:rPr>
+          <w:u w:val="single"/>
+        </w:rPr>
+        <w:t>Aktueller Stand:</w:t>
+      </w:r>
+    </w:p>
+    <w:p>
+      <w:pPr>
+        <w:rPr>
+          <w:u w:val="single"/>
+        </w:rPr>
+      </w:pPr>
+    </w:p>
+    <w:p>
+      <w:r>
+        <w:t xml:space="preserve">Die GUI kann nun Daten aus der Klasse </w:t>
+      </w:r>
+      <w:proofErr w:type="spellStart"/>
+      <w:r>
+        <w:t>CSVReadWrite</w:t>
+      </w:r>
+      <w:proofErr w:type="spellEnd"/>
+      <w:r>
+        <w:t xml:space="preserve"> lesen, neue CSV Dateien erstellen bzw. bestehende überarbeiten.</w:t>
+      </w:r>
+    </w:p>
+    <w:p/>
+    <w:p>
+      <w:r>
+        <w:t>Somit ist das Projekt nun abgeschlossen und Übergabefähig.</w:t>
+      </w:r>
+    </w:p>
+    <w:p>
+      <w:pPr>
+        <w:rPr>
+          <w:u w:val="single"/>
+        </w:rPr>
+      </w:pPr>
+    </w:p>
+    <w:p>
+      <w:pPr>
+        <w:rPr>
+          <w:u w:val="single"/>
+        </w:rPr>
+      </w:pPr>
+      <w:r>
+        <w:rPr>
+          <w:u w:val="single"/>
+        </w:rPr>
+        <w:t>Testfälle:</w:t>
+      </w:r>
+    </w:p>
+    <w:p>
+      <w:pPr>
+        <w:rPr>
+          <w:u w:val="single"/>
+        </w:rPr>
+      </w:pPr>
+    </w:p>
+    <w:tbl>
+      <w:tblPr>
+        <w:tblStyle w:val="Listentabelle2Akzent5"/>
+        <w:tblW w:w="0" w:type="auto"/>
+        <w:tblLook w:val="04A0" w:firstRow="1" w:lastRow="0" w:firstColumn="1" w:lastColumn="0" w:noHBand="0" w:noVBand="1"/>
+      </w:tblPr>
+      <w:tblGrid>
+        <w:gridCol w:w="2264"/>
+        <w:gridCol w:w="2266"/>
+        <w:gridCol w:w="2266"/>
+        <w:gridCol w:w="2266"/>
+      </w:tblGrid>
+      <w:tr>
+        <w:trPr>
+          <w:cnfStyle w:val="100000000000" w:firstRow="1" w:lastRow="0" w:firstColumn="0" w:lastColumn="0" w:oddVBand="0" w:evenVBand="0" w:oddHBand="0" w:evenHBand="0" w:firstRowFirstColumn="0" w:firstRowLastColumn="0" w:lastRowFirstColumn="0" w:lastRowLastColumn="0"/>
+          <w:trHeight w:val="414"/>
+        </w:trPr>
+        <w:tc>
+          <w:tcPr>
+            <w:cnfStyle w:val="001000000000" w:firstRow="0" w:lastRow="0" w:firstColumn="1" w:lastColumn="0" w:oddVBand="0" w:evenVBand="0" w:oddHBand="0" w:evenHBand="0" w:firstRowFirstColumn="0" w:firstRowLastColumn="0" w:lastRowFirstColumn="0" w:lastRowLastColumn="0"/>
+            <w:tcW w:w="2264" w:type="dxa"/>
+          </w:tcPr>
+          <w:p>
+            <w:r>
+              <w:t>Beschreibung</w:t>
+            </w:r>
+          </w:p>
+        </w:tc>
+        <w:tc>
+          <w:tcPr>
+            <w:tcW w:w="2266" w:type="dxa"/>
+          </w:tcPr>
+          <w:p>
+            <w:pPr>
+              <w:cnfStyle w:val="100000000000" w:firstRow="1" w:lastRow="0" w:firstColumn="0" w:lastColumn="0" w:oddVBand="0" w:evenVBand="0" w:oddHBand="0" w:evenHBand="0" w:firstRowFirstColumn="0" w:firstRowLastColumn="0" w:lastRowFirstColumn="0" w:lastRowLastColumn="0"/>
+            </w:pPr>
+            <w:r>
+              <w:t>Erwartetes Ergebnis</w:t>
+            </w:r>
+          </w:p>
+        </w:tc>
+        <w:tc>
+          <w:tcPr>
+            <w:tcW w:w="2266" w:type="dxa"/>
+          </w:tcPr>
+          <w:p>
+            <w:pPr>
+              <w:cnfStyle w:val="100000000000" w:firstRow="1" w:lastRow="0" w:firstColumn="0" w:lastColumn="0" w:oddVBand="0" w:evenVBand="0" w:oddHBand="0" w:evenHBand="0" w:firstRowFirstColumn="0" w:firstRowLastColumn="0" w:lastRowFirstColumn="0" w:lastRowLastColumn="0"/>
+            </w:pPr>
+            <w:r>
+              <w:t>Tatsächliches Ergebnis</w:t>
+            </w:r>
+          </w:p>
+        </w:tc>
+        <w:tc>
+          <w:tcPr>
+            <w:tcW w:w="2266" w:type="dxa"/>
+          </w:tcPr>
+          <w:p>
+            <w:pPr>
+              <w:cnfStyle w:val="100000000000" w:firstRow="1" w:lastRow="0" w:firstColumn="0" w:lastColumn="0" w:oddVBand="0" w:evenVBand="0" w:oddHBand="0" w:evenHBand="0" w:firstRowFirstColumn="0" w:firstRowLastColumn="0" w:lastRowFirstColumn="0" w:lastRowLastColumn="0"/>
+            </w:pPr>
+            <w:r>
+              <w:t>Tester</w:t>
+            </w:r>
+          </w:p>
+        </w:tc>
+      </w:tr>
+      <w:tr>
+        <w:trPr>
+          <w:cnfStyle w:val="000000100000" w:firstRow="0" w:lastRow="0" w:firstColumn="0" w:lastColumn="0" w:oddVBand="0" w:evenVBand="0" w:oddHBand="1" w:evenHBand="0" w:firstRowFirstColumn="0" w:firstRowLastColumn="0" w:lastRowFirstColumn="0" w:lastRowLastColumn="0"/>
+        </w:trPr>
+        <w:tc>
+          <w:tcPr>
+            <w:cnfStyle w:val="001000000000" w:firstRow="0" w:lastRow="0" w:firstColumn="1" w:lastColumn="0" w:oddVBand="0" w:evenVBand="0" w:oddHBand="0" w:evenHBand="0" w:firstRowFirstColumn="0" w:firstRowLastColumn="0" w:lastRowFirstColumn="0" w:lastRowLastColumn="0"/>
+            <w:tcW w:w="2264" w:type="dxa"/>
+          </w:tcPr>
+          <w:p>
+            <w:pPr>
+              <w:rPr>
+                <w:b w:val="0"/>
+              </w:rPr>
+            </w:pPr>
+            <w:r>
+              <w:rPr>
+                <w:b w:val="0"/>
+              </w:rPr>
+              <w:t xml:space="preserve">Erfolgreiches </w:t>
+            </w:r>
+            <w:proofErr w:type="spellStart"/>
+            <w:r>
+              <w:rPr>
+                <w:b w:val="0"/>
+              </w:rPr>
+              <w:t>Compilieren</w:t>
+            </w:r>
+            <w:proofErr w:type="spellEnd"/>
+            <w:r>
+              <w:rPr>
+                <w:b w:val="0"/>
+              </w:rPr>
+              <w:t xml:space="preserve"> der </w:t>
+            </w:r>
+            <w:proofErr w:type="spellStart"/>
+            <w:r>
+              <w:rPr>
+                <w:b w:val="0"/>
+              </w:rPr>
+              <w:t>GUI</w:t>
+            </w:r>
+            <w:proofErr w:type="spellEnd"/>
+          </w:p>
+        </w:tc>
+        <w:tc>
+          <w:tcPr>
+            <w:tcW w:w="2266" w:type="dxa"/>
+          </w:tcPr>
+          <w:p>
+            <w:pPr>
+              <w:cnfStyle w:val="000000100000" w:firstRow="0" w:lastRow="0" w:firstColumn="0" w:lastColumn="0" w:oddVBand="0" w:evenVBand="0" w:oddHBand="1" w:evenHBand="0" w:firstRowFirstColumn="0" w:firstRowLastColumn="0" w:lastRowFirstColumn="0" w:lastRowLastColumn="0"/>
+            </w:pPr>
+            <w:r>
+              <w:t xml:space="preserve">Anzeige der </w:t>
+            </w:r>
+            <w:proofErr w:type="spellStart"/>
+            <w:r>
+              <w:t>GUI</w:t>
+            </w:r>
+            <w:proofErr w:type="spellEnd"/>
+          </w:p>
+        </w:tc>
+        <w:tc>
+          <w:tcPr>
+            <w:tcW w:w="2266" w:type="dxa"/>
+          </w:tcPr>
+          <w:p>
+            <w:pPr>
+              <w:cnfStyle w:val="000000100000" w:firstRow="0" w:lastRow="0" w:firstColumn="0" w:lastColumn="0" w:oddVBand="0" w:evenVBand="0" w:oddHBand="1" w:evenHBand="0" w:firstRowFirstColumn="0" w:firstRowLastColumn="0" w:lastRowFirstColumn="0" w:lastRowLastColumn="0"/>
+            </w:pPr>
+            <w:r>
+              <w:t xml:space="preserve">Anzeige der </w:t>
+            </w:r>
+            <w:proofErr w:type="spellStart"/>
+            <w:r>
+              <w:t>GUI</w:t>
+            </w:r>
+            <w:proofErr w:type="spellEnd"/>
+          </w:p>
+        </w:tc>
+        <w:tc>
+          <w:tcPr>
+            <w:tcW w:w="2266" w:type="dxa"/>
+          </w:tcPr>
+          <w:p>
+            <w:pPr>
+              <w:cnfStyle w:val="000000100000" w:firstRow="0" w:lastRow="0" w:firstColumn="0" w:lastColumn="0" w:oddVBand="0" w:evenVBand="0" w:oddHBand="1" w:evenHBand="0" w:firstRowFirstColumn="0" w:firstRowLastColumn="0" w:lastRowFirstColumn="0" w:lastRowLastColumn="0"/>
+            </w:pPr>
+            <w:r>
+              <w:t>Alle Gruppenmitglieder</w:t>
+            </w:r>
+          </w:p>
+        </w:tc>
+      </w:tr>
+      <w:tr>
+        <w:tc>
+          <w:tcPr>
+            <w:cnfStyle w:val="001000000000" w:firstRow="0" w:lastRow="0" w:firstColumn="1" w:lastColumn="0" w:oddVBand="0" w:evenVBand="0" w:oddHBand="0" w:evenHBand="0" w:firstRowFirstColumn="0" w:firstRowLastColumn="0" w:lastRowFirstColumn="0" w:lastRowLastColumn="0"/>
+            <w:tcW w:w="2264" w:type="dxa"/>
+          </w:tcPr>
+          <w:p>
+            <w:pPr>
+              <w:rPr>
+                <w:b w:val="0"/>
+              </w:rPr>
+            </w:pPr>
+            <w:r>
+              <w:rPr>
+                <w:b w:val="0"/>
+              </w:rPr>
+              <w:t xml:space="preserve">Hinzufügen von Komponenten zu einem Raum über die </w:t>
+            </w:r>
+            <w:proofErr w:type="spellStart"/>
+            <w:r>
+              <w:rPr>
+                <w:b w:val="0"/>
+              </w:rPr>
+              <w:t>GUI</w:t>
+            </w:r>
+            <w:proofErr w:type="spellEnd"/>
+          </w:p>
+        </w:tc>
+        <w:tc>
+          <w:tcPr>
+            <w:tcW w:w="2266" w:type="dxa"/>
+          </w:tcPr>
+          <w:p>
+            <w:pPr>
+              <w:cnfStyle w:val="000000000000" w:firstRow="0" w:lastRow="0" w:firstColumn="0" w:lastColumn="0" w:oddVBand="0" w:evenVBand="0" w:oddHBand="0" w:evenHBand="0" w:firstRowFirstColumn="0" w:firstRowLastColumn="0" w:lastRowFirstColumn="0" w:lastRowLastColumn="0"/>
+            </w:pPr>
+            <w:r>
+              <w:t>Speicherung der neuen Werte in die CSV Dateien</w:t>
+            </w:r>
+          </w:p>
+        </w:tc>
+        <w:tc>
+          <w:tcPr>
+            <w:tcW w:w="2266" w:type="dxa"/>
+          </w:tcPr>
+          <w:p>
+            <w:pPr>
+              <w:cnfStyle w:val="000000000000" w:firstRow="0" w:lastRow="0" w:firstColumn="0" w:lastColumn="0" w:oddVBand="0" w:evenVBand="0" w:oddHBand="0" w:evenHBand="0" w:firstRowFirstColumn="0" w:firstRowLastColumn="0" w:lastRowFirstColumn="0" w:lastRowLastColumn="0"/>
+            </w:pPr>
+            <w:r>
+              <w:t>Speicherung der neuen Werte in die CSV Dateien</w:t>
+            </w:r>
+          </w:p>
+        </w:tc>
+        <w:tc>
+          <w:tcPr>
+            <w:tcW w:w="2266" w:type="dxa"/>
+          </w:tcPr>
+          <w:p>
+            <w:pPr>
+              <w:cnfStyle w:val="000000000000" w:firstRow="0" w:lastRow="0" w:firstColumn="0" w:lastColumn="0" w:oddVBand="0" w:evenVBand="0" w:oddHBand="0" w:evenHBand="0" w:firstRowFirstColumn="0" w:firstRowLastColumn="0" w:lastRowFirstColumn="0" w:lastRowLastColumn="0"/>
+            </w:pPr>
+            <w:r>
+              <w:t>Alle Gruppenmitglieder</w:t>
+            </w:r>
+          </w:p>
+        </w:tc>
+      </w:tr>
+    </w:tbl>
     <w:p/>
     <w:p/>
-    <w:p>
-      <w:pPr>
-        <w:rPr>
-          <w:u w:val="single"/>
-        </w:rPr>
-      </w:pPr>
-      <w:r>
-        <w:rPr>
-          <w:u w:val="single"/>
-        </w:rPr>
-        <w:t>Aktueller Stand:</w:t>
-      </w:r>
-    </w:p>
-    <w:p/>
-    <w:p>
-      <w:r>
-        <w:t xml:space="preserve">Wir haben erfahren, dass der JSON Dateiformat nun noch nicht für den Austausch von Daten zwischen den Computersystemen verwendet werden soll. </w:t>
-      </w:r>
-    </w:p>
-    <w:p>
-      <w:r>
-        <w:t>Aufgrund dessen mussten wir uns in XML einarbeiten.</w:t>
-      </w:r>
-    </w:p>
-    <w:p>
-      <w:r>
-        <w:t>Da wir nur sehr wenige Kenntnisse in XML haben, haben wir aufgrund der knappen Zeit für CSV als Datentyp um entschieden. Dieser Datentyp war auch ursprünglich für diesen Zweck angedacht.</w:t>
-      </w:r>
-    </w:p>
-    <w:p>
-      <w:r>
-        <w:t xml:space="preserve">Es wurde die Klasse </w:t>
-      </w:r>
-      <w:proofErr w:type="spellStart"/>
-      <w:r>
-        <w:t>CSVReadWrite</w:t>
-      </w:r>
-      <w:proofErr w:type="spellEnd"/>
-      <w:r>
-        <w:t xml:space="preserve"> erstellt sowie eingearbeitet, wie man CSV Dateien mit Java liest und schreibt.</w:t>
-      </w:r>
-    </w:p>
-    <w:p/>
-    <w:p>
-      <w:r>
-        <w:t>Dies hat sehr viel Zeit gekostet, jedoch sind wir nicht viel weiter seit Ergebnis Protokoll Nr. 01</w:t>
-      </w:r>
-    </w:p>
-    <w:p/>
-    <w:p>
-      <w:pPr>
-        <w:rPr>
-          <w:u w:val="single"/>
-        </w:rPr>
-      </w:pPr>
-      <w:r>
-        <w:rPr>
-          <w:u w:val="single"/>
-        </w:rPr>
-        <w:t>Testfälle:</w:t>
-      </w:r>
-    </w:p>
-    <w:p/>
-    <w:p>
-      <w:r>
-        <w:t xml:space="preserve">Es kann ein Objekt der Klasse </w:t>
-      </w:r>
-      <w:proofErr w:type="spellStart"/>
-      <w:r>
-        <w:t>CSVReadWrite</w:t>
-      </w:r>
-      <w:proofErr w:type="spellEnd"/>
-      <w:r>
-        <w:t xml:space="preserve"> erstellt werden. </w:t>
-      </w:r>
-      <w:r>
-        <w:t>Diese Klasse ist funktionsfähig, hat jedoch noch keine Methoden.</w:t>
-      </w:r>
-    </w:p>
-    <w:p/>
-    <w:p/>
-    <w:p>
-      <w:pPr>
-        <w:rPr>
-          <w:u w:val="single"/>
-        </w:rPr>
-      </w:pPr>
-      <w:r>
-        <w:rPr>
-          <w:u w:val="single"/>
-        </w:rPr>
-        <w:t>Weitere Vorgehensweise:</w:t>
-      </w:r>
-    </w:p>
-    <w:p/>
-    <w:p>
-      <w:pPr>
-        <w:pStyle w:val="Listenabsatz"/>
-        <w:numPr>
-          <w:ilvl w:val="0"/>
-          <w:numId w:val="1"/>
-        </w:numPr>
-      </w:pPr>
-      <w:r>
-        <w:t>Erstellung des grafischen User Interfaces (GUI)</w:t>
-      </w:r>
-    </w:p>
-    <w:p>
-      <w:pPr>
-        <w:pStyle w:val="Listenabsatz"/>
-        <w:numPr>
-          <w:ilvl w:val="0"/>
-          <w:numId w:val="1"/>
-        </w:numPr>
-      </w:pPr>
-      <w:r>
-        <w:t xml:space="preserve">Implementierung der Methoden Read und Write in der Klasse </w:t>
-      </w:r>
-      <w:proofErr w:type="spellStart"/>
-      <w:r>
-        <w:t>CSVReadWrite</w:t>
-      </w:r>
-      <w:proofErr w:type="spellEnd"/>
-      <w:r>
-        <w:t xml:space="preserve"> zum Auslesen und Schreiben (befüllen) einer CSV Datei.</w:t>
-      </w:r>
-    </w:p>
-    <w:p>
-      <w:pPr>
-        <w:pStyle w:val="Listenabsatz"/>
-        <w:numPr>
-          <w:ilvl w:val="0"/>
-          <w:numId w:val="1"/>
-        </w:numPr>
-      </w:pPr>
-      <w:r>
-        <w:t>Logik mit der GUI verbinden.</w:t>
-      </w:r>
-    </w:p>
-    <w:p/>
-    <w:p/>
-    <w:p/>
-    <w:p/>
-    <w:p/>
-    <w:p/>
-    <w:p>
-      <w:pPr>
-        <w:rPr>
-          <w:rStyle w:val="Fett"/>
-        </w:rPr>
-      </w:pPr>
-      <w:r>
-        <w:rPr>
-          <w:rStyle w:val="Fett"/>
-        </w:rPr>
-        <w:lastRenderedPageBreak/>
-        <w:t>Ergebnis Protokoll Nr. 03</w:t>
-      </w:r>
-    </w:p>
-    <w:p/>
-    <w:p>
-      <w:r>
-        <w:t>„Fertigstellung der GUI</w:t>
-      </w:r>
-      <w:r>
-        <w:t xml:space="preserve"> sowie der Klasse </w:t>
-      </w:r>
-      <w:proofErr w:type="spellStart"/>
-      <w:r>
-        <w:t>CSV</w:t>
-      </w:r>
-      <w:r>
-        <w:t>ReadWrite</w:t>
-      </w:r>
-      <w:proofErr w:type="spellEnd"/>
-      <w:r>
-        <w:t>“</w:t>
-      </w:r>
-    </w:p>
-    <w:p/>
-    <w:p>
-      <w:pPr>
-        <w:rPr>
-          <w:u w:val="single"/>
-        </w:rPr>
-      </w:pPr>
-      <w:r>
-        <w:rPr>
-          <w:u w:val="single"/>
-        </w:rPr>
-        <w:t>Aktueller Stand:</w:t>
-      </w:r>
-    </w:p>
-    <w:p/>
-    <w:p>
-      <w:r>
-        <w:t>Die GUI wurde fertiggestellt sowie die</w:t>
-      </w:r>
-      <w:r>
-        <w:t xml:space="preserve"> benötigten</w:t>
-      </w:r>
-      <w:r>
-        <w:t xml:space="preserve"> Methoden der Klasse </w:t>
-      </w:r>
-      <w:proofErr w:type="spellStart"/>
-      <w:r>
-        <w:t>CSVReadWrite</w:t>
-      </w:r>
-      <w:proofErr w:type="spellEnd"/>
-      <w:r>
-        <w:t xml:space="preserve"> implementiert.</w:t>
-      </w:r>
-    </w:p>
-    <w:p>
-      <w:r>
-        <w:t>Somit ist es nun möglich, dass durch entsprechende Methodenaufrufe CSV Dateien generiert werden aus einer Liste (</w:t>
-      </w:r>
-      <w:proofErr w:type="spellStart"/>
-      <w:r>
-        <w:t>ArrayList</w:t>
-      </w:r>
-      <w:proofErr w:type="spellEnd"/>
-      <w:r>
-        <w:t>) von Komponenten.</w:t>
-      </w:r>
-    </w:p>
-    <w:p/>
-    <w:p>
-      <w:r>
-        <w:t>Ebenso wurde die GUI fertiggestellt.</w:t>
-      </w:r>
-    </w:p>
-    <w:p/>
-    <w:p>
-      <w:pPr>
-        <w:rPr>
-          <w:u w:val="single"/>
-        </w:rPr>
-      </w:pPr>
-      <w:r>
-        <w:rPr>
-          <w:u w:val="single"/>
-        </w:rPr>
-        <w:t>Testfälle:</w:t>
-      </w:r>
-    </w:p>
-    <w:p>
-      <w:pPr>
-        <w:rPr>
-          <w:u w:val="single"/>
-        </w:rPr>
-      </w:pPr>
-    </w:p>
-    <w:p>
-      <w:r>
-        <w:t xml:space="preserve">Den entsprechenden Methoden zum Generieren von CSV Dateien wurde entsprechenden </w:t>
-      </w:r>
-      <w:proofErr w:type="spellStart"/>
-      <w:r>
-        <w:t>ArrayListen</w:t>
-      </w:r>
-      <w:proofErr w:type="spellEnd"/>
-      <w:r>
-        <w:t xml:space="preserve"> mit Objekten von Komponenten und Gebäuden übergeben. Aus diesen Listen wurden erfolgreich CSV Dateien generiert.</w:t>
-      </w:r>
-    </w:p>
-    <w:p/>
-    <w:p>
-      <w:pPr>
-        <w:rPr>
-          <w:u w:val="single"/>
-        </w:rPr>
-      </w:pPr>
-      <w:r>
-        <w:rPr>
-          <w:u w:val="single"/>
-        </w:rPr>
-        <w:t>Probleme:</w:t>
-      </w:r>
-    </w:p>
-    <w:p>
-      <w:r>
-        <w:t>Leider hatten wir vergessen, die Klasse „</w:t>
-      </w:r>
-      <w:proofErr w:type="spellStart"/>
-      <w:r>
-        <w:t>JSONReadWrite</w:t>
-      </w:r>
-      <w:proofErr w:type="spellEnd"/>
-      <w:r>
-        <w:t xml:space="preserve">“ </w:t>
-      </w:r>
-      <w:r>
-        <w:t xml:space="preserve">(die nicht mehr benötigt war) </w:t>
-      </w:r>
-      <w:r>
-        <w:t xml:space="preserve">zu </w:t>
-      </w:r>
-      <w:r>
-        <w:t xml:space="preserve">löschen, welche eine </w:t>
-      </w:r>
-      <w:proofErr w:type="spellStart"/>
-      <w:r>
-        <w:t>Bilbiothek</w:t>
-      </w:r>
-      <w:proofErr w:type="spellEnd"/>
-      <w:r>
-        <w:t>, die bereits entfernt wurde.</w:t>
-      </w:r>
-    </w:p>
-    <w:p>
-      <w:r>
-        <w:t>Aufgrund dessen konnte das Programm nicht richtig kompilieren.</w:t>
-      </w:r>
-    </w:p>
-    <w:p/>
-    <w:p/>
-    <w:p/>
-    <w:p>
-      <w:bookmarkStart w:id="0" w:name="_GoBack"/>
-      <w:bookmarkEnd w:id="0"/>
-    </w:p>
     <w:sectPr>
       <w:pgSz w:w="11906" w:h="16838"/>
       <w:pgMar w:top="1417" w:right="1417" w:bottom="1134" w:left="1417" w:header="708" w:footer="708" w:gutter="0"/>
@@ -1840,6 +3016,215 @@
       <w:szCs w:val="32"/>
     </w:rPr>
   </w:style>
+  <w:style w:type="table" w:styleId="Tabellenraster">
+    <w:name w:val="Table Grid"/>
+    <w:basedOn w:val="NormaleTabelle"/>
+    <w:uiPriority w:val="39"/>
+    <w:rsid w:val="006004CF"/>
+    <w:pPr>
+      <w:spacing w:after="0" w:line="240" w:lineRule="auto"/>
+    </w:pPr>
+    <w:tblPr>
+      <w:tblBorders>
+        <w:top w:val="single" w:sz="4" w:space="0" w:color="auto"/>
+        <w:left w:val="single" w:sz="4" w:space="0" w:color="auto"/>
+        <w:bottom w:val="single" w:sz="4" w:space="0" w:color="auto"/>
+        <w:right w:val="single" w:sz="4" w:space="0" w:color="auto"/>
+        <w:insideH w:val="single" w:sz="4" w:space="0" w:color="auto"/>
+        <w:insideV w:val="single" w:sz="4" w:space="0" w:color="auto"/>
+      </w:tblBorders>
+    </w:tblPr>
+  </w:style>
+  <w:style w:type="table" w:styleId="Gitternetztabelle3Akzent5">
+    <w:name w:val="Grid Table 3 Accent 5"/>
+    <w:basedOn w:val="NormaleTabelle"/>
+    <w:uiPriority w:val="48"/>
+    <w:rsid w:val="006004CF"/>
+    <w:pPr>
+      <w:spacing w:after="0" w:line="240" w:lineRule="auto"/>
+    </w:pPr>
+    <w:tblPr>
+      <w:tblStyleRowBandSize w:val="1"/>
+      <w:tblStyleColBandSize w:val="1"/>
+      <w:tblBorders>
+        <w:top w:val="single" w:sz="4" w:space="0" w:color="8EAADB" w:themeColor="accent5" w:themeTint="99"/>
+        <w:left w:val="single" w:sz="4" w:space="0" w:color="8EAADB" w:themeColor="accent5" w:themeTint="99"/>
+        <w:bottom w:val="single" w:sz="4" w:space="0" w:color="8EAADB" w:themeColor="accent5" w:themeTint="99"/>
+        <w:right w:val="single" w:sz="4" w:space="0" w:color="8EAADB" w:themeColor="accent5" w:themeTint="99"/>
+        <w:insideH w:val="single" w:sz="4" w:space="0" w:color="8EAADB" w:themeColor="accent5" w:themeTint="99"/>
+        <w:insideV w:val="single" w:sz="4" w:space="0" w:color="8EAADB" w:themeColor="accent5" w:themeTint="99"/>
+      </w:tblBorders>
+    </w:tblPr>
+    <w:tblStylePr w:type="firstRow">
+      <w:rPr>
+        <w:b/>
+        <w:bCs/>
+      </w:rPr>
+      <w:tblPr/>
+      <w:tcPr>
+        <w:tcBorders>
+          <w:top w:val="nil"/>
+          <w:left w:val="nil"/>
+          <w:right w:val="nil"/>
+          <w:insideH w:val="nil"/>
+          <w:insideV w:val="nil"/>
+        </w:tcBorders>
+        <w:shd w:val="clear" w:color="auto" w:fill="FFFFFF" w:themeFill="background1"/>
+      </w:tcPr>
+    </w:tblStylePr>
+    <w:tblStylePr w:type="lastRow">
+      <w:rPr>
+        <w:b/>
+        <w:bCs/>
+      </w:rPr>
+      <w:tblPr/>
+      <w:tcPr>
+        <w:tcBorders>
+          <w:left w:val="nil"/>
+          <w:bottom w:val="nil"/>
+          <w:right w:val="nil"/>
+          <w:insideH w:val="nil"/>
+          <w:insideV w:val="nil"/>
+        </w:tcBorders>
+        <w:shd w:val="clear" w:color="auto" w:fill="FFFFFF" w:themeFill="background1"/>
+      </w:tcPr>
+    </w:tblStylePr>
+    <w:tblStylePr w:type="firstCol">
+      <w:pPr>
+        <w:jc w:val="right"/>
+      </w:pPr>
+      <w:rPr>
+        <w:i/>
+        <w:iCs/>
+      </w:rPr>
+      <w:tblPr/>
+      <w:tcPr>
+        <w:tcBorders>
+          <w:top w:val="nil"/>
+          <w:left w:val="nil"/>
+          <w:bottom w:val="nil"/>
+          <w:insideH w:val="nil"/>
+          <w:insideV w:val="nil"/>
+        </w:tcBorders>
+        <w:shd w:val="clear" w:color="auto" w:fill="FFFFFF" w:themeFill="background1"/>
+      </w:tcPr>
+    </w:tblStylePr>
+    <w:tblStylePr w:type="lastCol">
+      <w:rPr>
+        <w:i/>
+        <w:iCs/>
+      </w:rPr>
+      <w:tblPr/>
+      <w:tcPr>
+        <w:tcBorders>
+          <w:top w:val="nil"/>
+          <w:bottom w:val="nil"/>
+          <w:right w:val="nil"/>
+          <w:insideH w:val="nil"/>
+          <w:insideV w:val="nil"/>
+        </w:tcBorders>
+        <w:shd w:val="clear" w:color="auto" w:fill="FFFFFF" w:themeFill="background1"/>
+      </w:tcPr>
+    </w:tblStylePr>
+    <w:tblStylePr w:type="band1Vert">
+      <w:tblPr/>
+      <w:tcPr>
+        <w:shd w:val="clear" w:color="auto" w:fill="D9E2F3" w:themeFill="accent5" w:themeFillTint="33"/>
+      </w:tcPr>
+    </w:tblStylePr>
+    <w:tblStylePr w:type="band1Horz">
+      <w:tblPr/>
+      <w:tcPr>
+        <w:shd w:val="clear" w:color="auto" w:fill="D9E2F3" w:themeFill="accent5" w:themeFillTint="33"/>
+      </w:tcPr>
+    </w:tblStylePr>
+    <w:tblStylePr w:type="neCell">
+      <w:tblPr/>
+      <w:tcPr>
+        <w:tcBorders>
+          <w:bottom w:val="single" w:sz="4" w:space="0" w:color="8EAADB" w:themeColor="accent5" w:themeTint="99"/>
+        </w:tcBorders>
+      </w:tcPr>
+    </w:tblStylePr>
+    <w:tblStylePr w:type="nwCell">
+      <w:tblPr/>
+      <w:tcPr>
+        <w:tcBorders>
+          <w:bottom w:val="single" w:sz="4" w:space="0" w:color="8EAADB" w:themeColor="accent5" w:themeTint="99"/>
+        </w:tcBorders>
+      </w:tcPr>
+    </w:tblStylePr>
+    <w:tblStylePr w:type="seCell">
+      <w:tblPr/>
+      <w:tcPr>
+        <w:tcBorders>
+          <w:top w:val="single" w:sz="4" w:space="0" w:color="8EAADB" w:themeColor="accent5" w:themeTint="99"/>
+        </w:tcBorders>
+      </w:tcPr>
+    </w:tblStylePr>
+    <w:tblStylePr w:type="swCell">
+      <w:tblPr/>
+      <w:tcPr>
+        <w:tcBorders>
+          <w:top w:val="single" w:sz="4" w:space="0" w:color="8EAADB" w:themeColor="accent5" w:themeTint="99"/>
+        </w:tcBorders>
+      </w:tcPr>
+    </w:tblStylePr>
+  </w:style>
+  <w:style w:type="table" w:styleId="Listentabelle2Akzent5">
+    <w:name w:val="List Table 2 Accent 5"/>
+    <w:basedOn w:val="NormaleTabelle"/>
+    <w:uiPriority w:val="47"/>
+    <w:rsid w:val="006004CF"/>
+    <w:pPr>
+      <w:spacing w:after="0" w:line="240" w:lineRule="auto"/>
+    </w:pPr>
+    <w:tblPr>
+      <w:tblStyleRowBandSize w:val="1"/>
+      <w:tblStyleColBandSize w:val="1"/>
+      <w:tblBorders>
+        <w:top w:val="single" w:sz="4" w:space="0" w:color="8EAADB" w:themeColor="accent5" w:themeTint="99"/>
+        <w:bottom w:val="single" w:sz="4" w:space="0" w:color="8EAADB" w:themeColor="accent5" w:themeTint="99"/>
+        <w:insideH w:val="single" w:sz="4" w:space="0" w:color="8EAADB" w:themeColor="accent5" w:themeTint="99"/>
+      </w:tblBorders>
+    </w:tblPr>
+    <w:tblStylePr w:type="firstRow">
+      <w:rPr>
+        <w:b/>
+        <w:bCs/>
+      </w:rPr>
+    </w:tblStylePr>
+    <w:tblStylePr w:type="lastRow">
+      <w:rPr>
+        <w:b/>
+        <w:bCs/>
+      </w:rPr>
+    </w:tblStylePr>
+    <w:tblStylePr w:type="firstCol">
+      <w:rPr>
+        <w:b/>
+        <w:bCs/>
+      </w:rPr>
+    </w:tblStylePr>
+    <w:tblStylePr w:type="lastCol">
+      <w:rPr>
+        <w:b/>
+        <w:bCs/>
+      </w:rPr>
+    </w:tblStylePr>
+    <w:tblStylePr w:type="band1Vert">
+      <w:tblPr/>
+      <w:tcPr>
+        <w:shd w:val="clear" w:color="auto" w:fill="D9E2F3" w:themeFill="accent5" w:themeFillTint="33"/>
+      </w:tcPr>
+    </w:tblStylePr>
+    <w:tblStylePr w:type="band1Horz">
+      <w:tblPr/>
+      <w:tcPr>
+        <w:shd w:val="clear" w:color="auto" w:fill="D9E2F3" w:themeFill="accent5" w:themeFillTint="33"/>
+      </w:tcPr>
+    </w:tblStylePr>
+  </w:style>
 </w:styles>
 </file>
 

</xml_diff>